<commit_message>
modelo de requisitos add
</commit_message>
<xml_diff>
--- a/Declaracao-do-escopo-do-projeto-ModeloFinal.docx
+++ b/Declaracao-do-escopo-do-projeto-ModeloFinal.docx
@@ -1,6 +1,6 @@
 
 <file path=word/document.xml><?xml version="1.0" encoding="utf-8"?>
-<w:document xmlns:wpc="http://schemas.microsoft.com/office/word/2010/wordprocessingCanvas" xmlns:cx="http://schemas.microsoft.com/office/drawing/2014/chartex" xmlns:cx1="http://schemas.microsoft.com/office/drawing/2015/9/8/chartex" xmlns:cx2="http://schemas.microsoft.com/office/drawing/2015/10/21/chartex" xmlns:cx3="http://schemas.microsoft.com/office/drawing/2016/5/9/chartex" xmlns:cx4="http://schemas.microsoft.com/office/drawing/2016/5/10/chartex" xmlns:cx5="http://schemas.microsoft.com/office/drawing/2016/5/11/chartex" xmlns:cx6="http://schemas.microsoft.com/office/drawing/2016/5/12/chartex" xmlns:cx7="http://schemas.microsoft.com/office/drawing/2016/5/13/chartex" xmlns:cx8="http://schemas.microsoft.com/office/drawing/2016/5/14/chartex" xmlns:mc="http://schemas.openxmlformats.org/markup-compatibility/2006" xmlns:aink="http://schemas.microsoft.com/office/drawing/2016/ink" xmlns:o="urn:schemas-microsoft-com:office:office" xmlns:r="http://schemas.openxmlformats.org/officeDocument/2006/relationships" xmlns:m="http://schemas.openxmlformats.org/officeDocument/2006/math" xmlns:v="urn:schemas-microsoft-com:vml" xmlns:wp14="http://schemas.microsoft.com/office/word/2010/wordprocessingDrawing" xmlns:wp="http://schemas.openxmlformats.org/drawingml/2006/wordprocessingDrawing" xmlns:w10="urn:schemas-microsoft-com:office:word" xmlns:w="http://schemas.openxmlformats.org/wordprocessingml/2006/main" xmlns:w14="http://schemas.microsoft.com/office/word/2010/wordml" xmlns:w15="http://schemas.microsoft.com/office/word/2012/wordml" xmlns:w16se="http://schemas.microsoft.com/office/word/2015/wordml/symex" xmlns:wpg="http://schemas.microsoft.com/office/word/2010/wordprocessingGroup" xmlns:wpi="http://schemas.microsoft.com/office/word/2010/wordprocessingInk" xmlns:wne="http://schemas.microsoft.com/office/word/2006/wordml" xmlns:wps="http://schemas.microsoft.com/office/word/2010/wordprocessingShape" mc:Ignorable="w14 w15 w16se wp14">
+<w:document xmlns:wpc="http://schemas.microsoft.com/office/word/2010/wordprocessingCanvas" xmlns:mc="http://schemas.openxmlformats.org/markup-compatibility/2006" xmlns:o="urn:schemas-microsoft-com:office:office" xmlns:r="http://schemas.openxmlformats.org/officeDocument/2006/relationships" xmlns:m="http://schemas.openxmlformats.org/officeDocument/2006/math" xmlns:v="urn:schemas-microsoft-com:vml" xmlns:wp14="http://schemas.microsoft.com/office/word/2010/wordprocessingDrawing" xmlns:wp="http://schemas.openxmlformats.org/drawingml/2006/wordprocessingDrawing" xmlns:w10="urn:schemas-microsoft-com:office:word" xmlns:w="http://schemas.openxmlformats.org/wordprocessingml/2006/main" xmlns:w14="http://schemas.microsoft.com/office/word/2010/wordml" xmlns:wpg="http://schemas.microsoft.com/office/word/2010/wordprocessingGroup" xmlns:wpi="http://schemas.microsoft.com/office/word/2010/wordprocessingInk" xmlns:wne="http://schemas.microsoft.com/office/word/2006/wordml" xmlns:wps="http://schemas.microsoft.com/office/word/2010/wordprocessingShape" mc:Ignorable="w14 wp14">
   <w:body>
     <w:p>
       <w:pPr>
@@ -12,8 +12,6 @@
           <w:szCs w:val="24"/>
         </w:rPr>
       </w:pPr>
-      <w:bookmarkStart w:id="0" w:name="_GoBack"/>
-      <w:bookmarkEnd w:id="0"/>
     </w:p>
     <w:tbl>
       <w:tblPr>
@@ -376,6 +374,7 @@
                 <w:szCs w:val="24"/>
               </w:rPr>
             </w:pPr>
+            <w:proofErr w:type="spellStart"/>
             <w:r>
               <w:rPr>
                 <w:rFonts w:ascii="Arial" w:hAnsi="Arial" w:cs="Arial"/>
@@ -384,6 +383,7 @@
               </w:rPr>
               <w:t>Thiarlleson</w:t>
             </w:r>
+            <w:proofErr w:type="spellEnd"/>
           </w:p>
           <w:p>
             <w:pPr>
@@ -414,13 +414,23 @@
                 <w:szCs w:val="24"/>
               </w:rPr>
             </w:pPr>
+            <w:proofErr w:type="spellStart"/>
             <w:r>
               <w:rPr>
                 <w:rFonts w:ascii="Arial" w:hAnsi="Arial" w:cs="Arial"/>
                 <w:sz w:val="24"/>
                 <w:szCs w:val="24"/>
               </w:rPr>
-              <w:t>Marllom Moraes</w:t>
+              <w:t>Marllom</w:t>
+            </w:r>
+            <w:proofErr w:type="spellEnd"/>
+            <w:r>
+              <w:rPr>
+                <w:rFonts w:ascii="Arial" w:hAnsi="Arial" w:cs="Arial"/>
+                <w:sz w:val="24"/>
+                <w:szCs w:val="24"/>
+              </w:rPr>
+              <w:t xml:space="preserve"> Moraes</w:t>
             </w:r>
           </w:p>
           <w:p>
@@ -531,8 +541,18 @@
           <w:sz w:val="24"/>
           <w:szCs w:val="24"/>
         </w:rPr>
-        <w:t>Conforme citado no Termo de Abertura o Projeto tem por finalidade o uso da tecnologia de RADARES ULTRASSÔNICOS na Fragata Liberal (F-43 Fragata da Classe Niterói, da Marinha do Brasil com o intuito de desenvolver um SISTEMA DE DEFESA ANTÍ MÍSSIL para resguardar a integridade da embarcação e de sua tripulação.</w:t>
-      </w:r>
+        <w:t xml:space="preserve">Conforme citado no Termo de Abertura o Projeto tem por finalidade o uso da tecnologia de RADARES ULTRASSÔNICOS na Fragata Liberal </w:t>
+      </w:r>
+      <w:proofErr w:type="gramStart"/>
+      <w:r>
+        <w:rPr>
+          <w:rFonts w:ascii="Arial" w:hAnsi="Arial" w:cs="Arial"/>
+          <w:sz w:val="24"/>
+          <w:szCs w:val="24"/>
+        </w:rPr>
+        <w:t>(F-43 Fragata da Classe Niterói, da Marinha do Brasil com o intuito de desenvolver um SISTEMA DE DEFESA ANTÍ MÍSSIL para resguardar a integridade da embarcação e de sua tripulação.</w:t>
+      </w:r>
+      <w:proofErr w:type="gramEnd"/>
     </w:p>
     <w:p>
       <w:pPr>
@@ -571,7 +591,25 @@
           <w:sz w:val="24"/>
           <w:szCs w:val="24"/>
         </w:rPr>
-        <w:t>O sistema também permitirá a localização de alvos inimigos a uma distância de 70km (alcance máximo do MM-38 EXOCET) da Fragata Liberal carregando em seu interior uma ogiva Alto Explosiva de 165 kg a uma velocidade de 1100 km/h, com sistema de guiamento inicial do tipo INERCIAL e na fase final RADAR ATIVO.</w:t>
+        <w:t xml:space="preserve">O sistema também permitirá a localização de alvos inimigos a uma distância de </w:t>
+      </w:r>
+      <w:proofErr w:type="gramStart"/>
+      <w:r>
+        <w:rPr>
+          <w:rFonts w:ascii="Arial" w:hAnsi="Arial" w:cs="Arial"/>
+          <w:sz w:val="24"/>
+          <w:szCs w:val="24"/>
+        </w:rPr>
+        <w:t>70km</w:t>
+      </w:r>
+      <w:proofErr w:type="gramEnd"/>
+      <w:r>
+        <w:rPr>
+          <w:rFonts w:ascii="Arial" w:hAnsi="Arial" w:cs="Arial"/>
+          <w:sz w:val="24"/>
+          <w:szCs w:val="24"/>
+        </w:rPr>
+        <w:t xml:space="preserve"> (alcance máximo do MM-38 EXOCET) da Fragata Liberal carregando em seu interior uma ogiva Alto Explosiva de 165 kg a uma velocidade de 1100 km/h, com sistema de guiamento inicial do tipo INERCIAL e na fase final RADAR ATIVO.</w:t>
       </w:r>
     </w:p>
     <w:p>
@@ -650,7 +688,79 @@
           <w:sz w:val="24"/>
           <w:szCs w:val="24"/>
         </w:rPr>
-        <w:t xml:space="preserve"> 1 radar de busca combinada Selex RAN-20S, com o IFF SIR-R; 1 radar de navegação e vigilância de superfície Terma Scanter; 1 radar de navegação Furuno 1942; </w:t>
+        <w:t xml:space="preserve"> </w:t>
+      </w:r>
+      <w:proofErr w:type="gramStart"/>
+      <w:r>
+        <w:rPr>
+          <w:rFonts w:ascii="Arial" w:hAnsi="Arial" w:cs="Arial"/>
+          <w:sz w:val="24"/>
+          <w:szCs w:val="24"/>
+        </w:rPr>
+        <w:t>1</w:t>
+      </w:r>
+      <w:proofErr w:type="gramEnd"/>
+      <w:r>
+        <w:rPr>
+          <w:rFonts w:ascii="Arial" w:hAnsi="Arial" w:cs="Arial"/>
+          <w:sz w:val="24"/>
+          <w:szCs w:val="24"/>
+        </w:rPr>
+        <w:t xml:space="preserve"> radar de busca combinada </w:t>
+      </w:r>
+      <w:proofErr w:type="spellStart"/>
+      <w:r>
+        <w:rPr>
+          <w:rFonts w:ascii="Arial" w:hAnsi="Arial" w:cs="Arial"/>
+          <w:sz w:val="24"/>
+          <w:szCs w:val="24"/>
+        </w:rPr>
+        <w:t>Selex</w:t>
+      </w:r>
+      <w:proofErr w:type="spellEnd"/>
+      <w:r>
+        <w:rPr>
+          <w:rFonts w:ascii="Arial" w:hAnsi="Arial" w:cs="Arial"/>
+          <w:sz w:val="24"/>
+          <w:szCs w:val="24"/>
+        </w:rPr>
+        <w:t xml:space="preserve"> RAN-20S, com o IFF SIR-R; 1 radar de navegação e vigilância de superfície Terma </w:t>
+      </w:r>
+      <w:proofErr w:type="spellStart"/>
+      <w:r>
+        <w:rPr>
+          <w:rFonts w:ascii="Arial" w:hAnsi="Arial" w:cs="Arial"/>
+          <w:sz w:val="24"/>
+          <w:szCs w:val="24"/>
+        </w:rPr>
+        <w:t>Scanter</w:t>
+      </w:r>
+      <w:proofErr w:type="spellEnd"/>
+      <w:r>
+        <w:rPr>
+          <w:rFonts w:ascii="Arial" w:hAnsi="Arial" w:cs="Arial"/>
+          <w:sz w:val="24"/>
+          <w:szCs w:val="24"/>
+        </w:rPr>
+        <w:t xml:space="preserve">; 1 radar de navegação </w:t>
+      </w:r>
+      <w:proofErr w:type="spellStart"/>
+      <w:r>
+        <w:rPr>
+          <w:rFonts w:ascii="Arial" w:hAnsi="Arial" w:cs="Arial"/>
+          <w:sz w:val="24"/>
+          <w:szCs w:val="24"/>
+        </w:rPr>
+        <w:t>Furuno</w:t>
+      </w:r>
+      <w:proofErr w:type="spellEnd"/>
+      <w:r>
+        <w:rPr>
+          <w:rFonts w:ascii="Arial" w:hAnsi="Arial" w:cs="Arial"/>
+          <w:sz w:val="24"/>
+          <w:szCs w:val="24"/>
+        </w:rPr>
+        <w:t xml:space="preserve"> 1942; </w:t>
       </w:r>
       <w:r>
         <w:rPr>
@@ -659,7 +769,27 @@
           <w:sz w:val="24"/>
           <w:szCs w:val="24"/>
         </w:rPr>
-        <w:t>2 radares de direção de tiro Selex Orion RTN-30</w:t>
+        <w:t xml:space="preserve">2 radares de direção de tiro </w:t>
+      </w:r>
+      <w:proofErr w:type="spellStart"/>
+      <w:r>
+        <w:rPr>
+          <w:rFonts w:ascii="Arial" w:hAnsi="Arial" w:cs="Arial"/>
+          <w:b/>
+          <w:sz w:val="24"/>
+          <w:szCs w:val="24"/>
+        </w:rPr>
+        <w:t>Selex</w:t>
+      </w:r>
+      <w:proofErr w:type="spellEnd"/>
+      <w:r>
+        <w:rPr>
+          <w:rFonts w:ascii="Arial" w:hAnsi="Arial" w:cs="Arial"/>
+          <w:b/>
+          <w:sz w:val="24"/>
+          <w:szCs w:val="24"/>
+        </w:rPr>
+        <w:t xml:space="preserve"> Orion RTN-30</w:t>
       </w:r>
       <w:r>
         <w:rPr>
@@ -715,6 +845,7 @@
         </w:rPr>
         <w:t xml:space="preserve"> </w:t>
       </w:r>
+      <w:proofErr w:type="spellStart"/>
       <w:r>
         <w:rPr>
           <w:rFonts w:ascii="Arial" w:hAnsi="Arial" w:cs="Arial"/>
@@ -722,7 +853,17 @@
           <w:sz w:val="24"/>
           <w:szCs w:val="24"/>
         </w:rPr>
-        <w:t>Selex Orion RTN-30X</w:t>
+        <w:t>Selex</w:t>
+      </w:r>
+      <w:proofErr w:type="spellEnd"/>
+      <w:r>
+        <w:rPr>
+          <w:rFonts w:ascii="Arial" w:hAnsi="Arial" w:cs="Arial"/>
+          <w:b/>
+          <w:sz w:val="24"/>
+          <w:szCs w:val="24"/>
+        </w:rPr>
+        <w:t xml:space="preserve"> Orion RTN-30X</w:t>
       </w:r>
       <w:r>
         <w:rPr>
@@ -921,13 +1062,23 @@
         </w:rPr>
         <w:t xml:space="preserve"> </w:t>
       </w:r>
-      <w:r>
-        <w:rPr>
-          <w:rFonts w:ascii="Arial" w:hAnsi="Arial" w:cs="Arial"/>
-          <w:sz w:val="24"/>
-          <w:szCs w:val="24"/>
-        </w:rPr>
-        <w:t>-Calcular distância do objeto ao radar.</w:t>
+      <w:proofErr w:type="gramStart"/>
+      <w:r>
+        <w:rPr>
+          <w:rFonts w:ascii="Arial" w:hAnsi="Arial" w:cs="Arial"/>
+          <w:sz w:val="24"/>
+          <w:szCs w:val="24"/>
+        </w:rPr>
+        <w:t>-Calcular</w:t>
+      </w:r>
+      <w:proofErr w:type="gramEnd"/>
+      <w:r>
+        <w:rPr>
+          <w:rFonts w:ascii="Arial" w:hAnsi="Arial" w:cs="Arial"/>
+          <w:sz w:val="24"/>
+          <w:szCs w:val="24"/>
+        </w:rPr>
+        <w:t xml:space="preserve"> distância do objeto ao radar.</w:t>
       </w:r>
     </w:p>
     <w:p>
@@ -961,13 +1112,23 @@
         </w:rPr>
         <w:t xml:space="preserve"> </w:t>
       </w:r>
-      <w:r>
-        <w:rPr>
-          <w:rFonts w:ascii="Arial" w:hAnsi="Arial" w:cs="Arial"/>
-          <w:sz w:val="24"/>
-          <w:szCs w:val="24"/>
-        </w:rPr>
-        <w:t>-Calcular o ângulo do objeto ao radar.</w:t>
+      <w:proofErr w:type="gramStart"/>
+      <w:r>
+        <w:rPr>
+          <w:rFonts w:ascii="Arial" w:hAnsi="Arial" w:cs="Arial"/>
+          <w:sz w:val="24"/>
+          <w:szCs w:val="24"/>
+        </w:rPr>
+        <w:t>-Calcular</w:t>
+      </w:r>
+      <w:proofErr w:type="gramEnd"/>
+      <w:r>
+        <w:rPr>
+          <w:rFonts w:ascii="Arial" w:hAnsi="Arial" w:cs="Arial"/>
+          <w:sz w:val="24"/>
+          <w:szCs w:val="24"/>
+        </w:rPr>
+        <w:t xml:space="preserve"> o ângulo do objeto ao radar.</w:t>
       </w:r>
     </w:p>
     <w:p>
@@ -1001,13 +1162,23 @@
         </w:rPr>
         <w:t xml:space="preserve"> </w:t>
       </w:r>
-      <w:r>
-        <w:rPr>
-          <w:rFonts w:ascii="Arial" w:hAnsi="Arial" w:cs="Arial"/>
-          <w:sz w:val="24"/>
-          <w:szCs w:val="24"/>
-        </w:rPr>
-        <w:t>-Calcular a localização de objetos até 40 cm, após essa distância ignorar todos objetos.</w:t>
+      <w:proofErr w:type="gramStart"/>
+      <w:r>
+        <w:rPr>
+          <w:rFonts w:ascii="Arial" w:hAnsi="Arial" w:cs="Arial"/>
+          <w:sz w:val="24"/>
+          <w:szCs w:val="24"/>
+        </w:rPr>
+        <w:t>-Calcular</w:t>
+      </w:r>
+      <w:proofErr w:type="gramEnd"/>
+      <w:r>
+        <w:rPr>
+          <w:rFonts w:ascii="Arial" w:hAnsi="Arial" w:cs="Arial"/>
+          <w:sz w:val="24"/>
+          <w:szCs w:val="24"/>
+        </w:rPr>
+        <w:t xml:space="preserve"> a localização de objetos até 40 cm, após essa distância ignorar todos objetos.</w:t>
       </w:r>
     </w:p>
     <w:p>
@@ -1041,13 +1212,23 @@
         </w:rPr>
         <w:t xml:space="preserve"> </w:t>
       </w:r>
-      <w:r>
-        <w:rPr>
-          <w:rFonts w:ascii="Arial" w:hAnsi="Arial" w:cs="Arial"/>
-          <w:sz w:val="24"/>
-          <w:szCs w:val="24"/>
-        </w:rPr>
-        <w:t>-Provê uma interface gráfica de fácil usabilidade.</w:t>
+      <w:proofErr w:type="gramStart"/>
+      <w:r>
+        <w:rPr>
+          <w:rFonts w:ascii="Arial" w:hAnsi="Arial" w:cs="Arial"/>
+          <w:sz w:val="24"/>
+          <w:szCs w:val="24"/>
+        </w:rPr>
+        <w:t>-Provê</w:t>
+      </w:r>
+      <w:proofErr w:type="gramEnd"/>
+      <w:r>
+        <w:rPr>
+          <w:rFonts w:ascii="Arial" w:hAnsi="Arial" w:cs="Arial"/>
+          <w:sz w:val="24"/>
+          <w:szCs w:val="24"/>
+        </w:rPr>
+        <w:t xml:space="preserve"> uma interface gráfica de fácil usabilidade.</w:t>
       </w:r>
     </w:p>
     <w:p>
@@ -1081,14 +1262,25 @@
         </w:rPr>
         <w:t xml:space="preserve"> </w:t>
       </w:r>
-      <w:r>
-        <w:rPr>
-          <w:rFonts w:ascii="Arial" w:hAnsi="Arial" w:cs="Arial"/>
-          <w:sz w:val="24"/>
-          <w:szCs w:val="24"/>
-        </w:rPr>
-        <w:t xml:space="preserve">-Ativação a distância via </w:t>
-      </w:r>
+      <w:proofErr w:type="gramStart"/>
+      <w:r>
+        <w:rPr>
+          <w:rFonts w:ascii="Arial" w:hAnsi="Arial" w:cs="Arial"/>
+          <w:sz w:val="24"/>
+          <w:szCs w:val="24"/>
+        </w:rPr>
+        <w:t>-Ativação</w:t>
+      </w:r>
+      <w:proofErr w:type="gramEnd"/>
+      <w:r>
+        <w:rPr>
+          <w:rFonts w:ascii="Arial" w:hAnsi="Arial" w:cs="Arial"/>
+          <w:sz w:val="24"/>
+          <w:szCs w:val="24"/>
+        </w:rPr>
+        <w:t xml:space="preserve"> a distância via </w:t>
+      </w:r>
+      <w:proofErr w:type="spellStart"/>
       <w:r>
         <w:rPr>
           <w:rFonts w:ascii="Arial" w:hAnsi="Arial" w:cs="Arial"/>
@@ -1097,6 +1289,7 @@
         </w:rPr>
         <w:t>bluetooth</w:t>
       </w:r>
+      <w:proofErr w:type="spellEnd"/>
       <w:r>
         <w:rPr>
           <w:rFonts w:ascii="Arial" w:hAnsi="Arial" w:cs="Arial"/>
@@ -1137,13 +1330,23 @@
         </w:rPr>
         <w:t xml:space="preserve"> </w:t>
       </w:r>
-      <w:r>
-        <w:rPr>
-          <w:rFonts w:ascii="Arial" w:hAnsi="Arial" w:cs="Arial"/>
-          <w:sz w:val="24"/>
-          <w:szCs w:val="24"/>
-        </w:rPr>
-        <w:t>-Varrer a área correspondente a 180° pela horizontal.</w:t>
+      <w:proofErr w:type="gramStart"/>
+      <w:r>
+        <w:rPr>
+          <w:rFonts w:ascii="Arial" w:hAnsi="Arial" w:cs="Arial"/>
+          <w:sz w:val="24"/>
+          <w:szCs w:val="24"/>
+        </w:rPr>
+        <w:t>-Varrer</w:t>
+      </w:r>
+      <w:proofErr w:type="gramEnd"/>
+      <w:r>
+        <w:rPr>
+          <w:rFonts w:ascii="Arial" w:hAnsi="Arial" w:cs="Arial"/>
+          <w:sz w:val="24"/>
+          <w:szCs w:val="24"/>
+        </w:rPr>
+        <w:t xml:space="preserve"> a área correspondente a 180° pela horizontal.</w:t>
       </w:r>
     </w:p>
     <w:p>
@@ -1354,15 +1557,33 @@
           <w:sz w:val="24"/>
           <w:szCs w:val="24"/>
         </w:rPr>
-        <w:t>companhar alvos a mais de 4</w:t>
-      </w:r>
-      <w:r>
-        <w:rPr>
-          <w:rFonts w:ascii="Arial" w:hAnsi="Arial" w:cs="Arial"/>
-          <w:sz w:val="24"/>
-          <w:szCs w:val="24"/>
-        </w:rPr>
-        <w:t>0cm; acompanhar 1</w:t>
+        <w:t xml:space="preserve">companhar alvos a mais de </w:t>
+      </w:r>
+      <w:proofErr w:type="gramStart"/>
+      <w:r>
+        <w:rPr>
+          <w:rFonts w:ascii="Arial" w:hAnsi="Arial" w:cs="Arial"/>
+          <w:sz w:val="24"/>
+          <w:szCs w:val="24"/>
+        </w:rPr>
+        <w:t>4</w:t>
+      </w:r>
+      <w:r>
+        <w:rPr>
+          <w:rFonts w:ascii="Arial" w:hAnsi="Arial" w:cs="Arial"/>
+          <w:sz w:val="24"/>
+          <w:szCs w:val="24"/>
+        </w:rPr>
+        <w:t>0cm</w:t>
+      </w:r>
+      <w:proofErr w:type="gramEnd"/>
+      <w:r>
+        <w:rPr>
+          <w:rFonts w:ascii="Arial" w:hAnsi="Arial" w:cs="Arial"/>
+          <w:sz w:val="24"/>
+          <w:szCs w:val="24"/>
+        </w:rPr>
+        <w:t>; acompanhar 1</w:t>
       </w:r>
       <w:r>
         <w:rPr>
@@ -2236,8 +2457,9 @@
           <w:sz w:val="24"/>
           <w:szCs w:val="24"/>
         </w:rPr>
-        <w:t xml:space="preserve">HARDWARE: Arduino Uno R3+Cabo Usb+Jumpers+Protoboard </w:t>
-      </w:r>
+        <w:t xml:space="preserve">HARDWARE: </w:t>
+      </w:r>
+      <w:proofErr w:type="spellStart"/>
       <w:r>
         <w:rPr>
           <w:rFonts w:ascii="Arial" w:eastAsia="Arial" w:hAnsi="Arial" w:cs="Arial"/>
@@ -2245,6 +2467,56 @@
           <w:sz w:val="24"/>
           <w:szCs w:val="24"/>
         </w:rPr>
+        <w:t>Arduino</w:t>
+      </w:r>
+      <w:proofErr w:type="spellEnd"/>
+      <w:r>
+        <w:rPr>
+          <w:rFonts w:ascii="Arial" w:eastAsia="Arial" w:hAnsi="Arial" w:cs="Arial"/>
+          <w:spacing w:val="1"/>
+          <w:sz w:val="24"/>
+          <w:szCs w:val="24"/>
+        </w:rPr>
+        <w:t xml:space="preserve"> Uno R3+Cabo </w:t>
+      </w:r>
+      <w:proofErr w:type="spellStart"/>
+      <w:proofErr w:type="gramStart"/>
+      <w:r>
+        <w:rPr>
+          <w:rFonts w:ascii="Arial" w:eastAsia="Arial" w:hAnsi="Arial" w:cs="Arial"/>
+          <w:spacing w:val="1"/>
+          <w:sz w:val="24"/>
+          <w:szCs w:val="24"/>
+        </w:rPr>
+        <w:t>Usb</w:t>
+      </w:r>
+      <w:proofErr w:type="gramEnd"/>
+      <w:r>
+        <w:rPr>
+          <w:rFonts w:ascii="Arial" w:eastAsia="Arial" w:hAnsi="Arial" w:cs="Arial"/>
+          <w:spacing w:val="1"/>
+          <w:sz w:val="24"/>
+          <w:szCs w:val="24"/>
+        </w:rPr>
+        <w:t>+Jumpers+Protoboard</w:t>
+      </w:r>
+      <w:proofErr w:type="spellEnd"/>
+      <w:r>
+        <w:rPr>
+          <w:rFonts w:ascii="Arial" w:eastAsia="Arial" w:hAnsi="Arial" w:cs="Arial"/>
+          <w:spacing w:val="1"/>
+          <w:sz w:val="24"/>
+          <w:szCs w:val="24"/>
+        </w:rPr>
+        <w:t xml:space="preserve"> </w:t>
+      </w:r>
+      <w:r>
+        <w:rPr>
+          <w:rFonts w:ascii="Arial" w:eastAsia="Arial" w:hAnsi="Arial" w:cs="Arial"/>
+          <w:spacing w:val="1"/>
+          <w:sz w:val="24"/>
+          <w:szCs w:val="24"/>
+        </w:rPr>
         <w:t>(</w:t>
       </w:r>
       <w:r>
@@ -2373,6 +2645,17 @@
         </w:rPr>
         <w:t>)</w:t>
       </w:r>
+      <w:r>
+        <w:rPr>
+          <w:rFonts w:ascii="Arial" w:eastAsia="Arial" w:hAnsi="Arial" w:cs="Arial"/>
+          <w:spacing w:val="1"/>
+          <w:sz w:val="24"/>
+          <w:szCs w:val="24"/>
+        </w:rPr>
+        <w:t>.</w:t>
+      </w:r>
+      <w:bookmarkStart w:id="0" w:name="_GoBack"/>
+      <w:bookmarkEnd w:id="0"/>
     </w:p>
     <w:p>
       <w:pPr>
@@ -2398,8 +2681,9 @@
           <w:sz w:val="24"/>
           <w:szCs w:val="24"/>
         </w:rPr>
-        <w:t xml:space="preserve">SOFTWARES:  Para a </w:t>
-      </w:r>
+        <w:t>SOFTWARES:</w:t>
+      </w:r>
+      <w:proofErr w:type="gramStart"/>
       <w:r>
         <w:rPr>
           <w:rFonts w:ascii="Arial" w:eastAsia="Arial" w:hAnsi="Arial" w:cs="Arial"/>
@@ -2407,8 +2691,9 @@
           <w:sz w:val="24"/>
           <w:szCs w:val="24"/>
         </w:rPr>
-        <w:t>programação do microcontrolador</w:t>
-      </w:r>
+        <w:t xml:space="preserve">  </w:t>
+      </w:r>
+      <w:proofErr w:type="gramEnd"/>
       <w:r>
         <w:rPr>
           <w:rFonts w:ascii="Arial" w:eastAsia="Arial" w:hAnsi="Arial" w:cs="Arial"/>
@@ -2416,7 +2701,76 @@
           <w:sz w:val="24"/>
           <w:szCs w:val="24"/>
         </w:rPr>
-        <w:t>: IDE Arduino, Para a programação do aplicativo : MIT APP INVENTOR 2 , Para a programação da interface gráfica : IDE Processing</w:t>
+        <w:t xml:space="preserve">Para a </w:t>
+      </w:r>
+      <w:r>
+        <w:rPr>
+          <w:rFonts w:ascii="Arial" w:eastAsia="Arial" w:hAnsi="Arial" w:cs="Arial"/>
+          <w:spacing w:val="1"/>
+          <w:sz w:val="24"/>
+          <w:szCs w:val="24"/>
+        </w:rPr>
+        <w:t xml:space="preserve">programação do </w:t>
+      </w:r>
+      <w:proofErr w:type="spellStart"/>
+      <w:r>
+        <w:rPr>
+          <w:rFonts w:ascii="Arial" w:eastAsia="Arial" w:hAnsi="Arial" w:cs="Arial"/>
+          <w:spacing w:val="1"/>
+          <w:sz w:val="24"/>
+          <w:szCs w:val="24"/>
+        </w:rPr>
+        <w:t>microcontrolador</w:t>
+      </w:r>
+      <w:proofErr w:type="spellEnd"/>
+      <w:r>
+        <w:rPr>
+          <w:rFonts w:ascii="Arial" w:eastAsia="Arial" w:hAnsi="Arial" w:cs="Arial"/>
+          <w:spacing w:val="1"/>
+          <w:sz w:val="24"/>
+          <w:szCs w:val="24"/>
+        </w:rPr>
+        <w:t xml:space="preserve">: IDE </w:t>
+      </w:r>
+      <w:proofErr w:type="spellStart"/>
+      <w:r>
+        <w:rPr>
+          <w:rFonts w:ascii="Arial" w:eastAsia="Arial" w:hAnsi="Arial" w:cs="Arial"/>
+          <w:spacing w:val="1"/>
+          <w:sz w:val="24"/>
+          <w:szCs w:val="24"/>
+        </w:rPr>
+        <w:t>Arduino</w:t>
+      </w:r>
+      <w:proofErr w:type="spellEnd"/>
+      <w:r>
+        <w:rPr>
+          <w:rFonts w:ascii="Arial" w:eastAsia="Arial" w:hAnsi="Arial" w:cs="Arial"/>
+          <w:spacing w:val="1"/>
+          <w:sz w:val="24"/>
+          <w:szCs w:val="24"/>
+        </w:rPr>
+        <w:t xml:space="preserve">, Para a programação do aplicativo : MIT APP INVENTOR 2 , Para a programação da interface gráfica : IDE </w:t>
+      </w:r>
+      <w:proofErr w:type="spellStart"/>
+      <w:r>
+        <w:rPr>
+          <w:rFonts w:ascii="Arial" w:eastAsia="Arial" w:hAnsi="Arial" w:cs="Arial"/>
+          <w:spacing w:val="1"/>
+          <w:sz w:val="24"/>
+          <w:szCs w:val="24"/>
+        </w:rPr>
+        <w:t>Processing</w:t>
+      </w:r>
+      <w:proofErr w:type="spellEnd"/>
+      <w:r>
+        <w:rPr>
+          <w:rFonts w:ascii="Arial" w:eastAsia="Arial" w:hAnsi="Arial" w:cs="Arial"/>
+          <w:spacing w:val="1"/>
+          <w:sz w:val="24"/>
+          <w:szCs w:val="24"/>
+        </w:rPr>
+        <w:t>.</w:t>
       </w:r>
     </w:p>
     <w:p>
@@ -2485,8 +2839,19 @@
           <w:szCs w:val="24"/>
           <w:lang w:eastAsia="pt-BR"/>
         </w:rPr>
-        <w:t>A entrega será em 3</w:t>
-      </w:r>
+        <w:t xml:space="preserve">A entrega será em </w:t>
+      </w:r>
+      <w:proofErr w:type="gramStart"/>
+      <w:r>
+        <w:rPr>
+          <w:rFonts w:ascii="Arial" w:eastAsia="Times" w:hAnsi="Arial" w:cs="Arial"/>
+          <w:sz w:val="24"/>
+          <w:szCs w:val="24"/>
+          <w:lang w:eastAsia="pt-BR"/>
+        </w:rPr>
+        <w:t>3</w:t>
+      </w:r>
+      <w:proofErr w:type="gramEnd"/>
       <w:r>
         <w:rPr>
           <w:rFonts w:ascii="Arial" w:eastAsia="Times" w:hAnsi="Arial" w:cs="Arial"/>
@@ -2541,8 +2906,18 @@
           <w:sz w:val="24"/>
           <w:szCs w:val="24"/>
         </w:rPr>
-        <w:t>Etapa 1</w:t>
-      </w:r>
+        <w:t xml:space="preserve">Etapa </w:t>
+      </w:r>
+      <w:proofErr w:type="gramStart"/>
+      <w:r>
+        <w:rPr>
+          <w:rFonts w:ascii="Arial" w:hAnsi="Arial" w:cs="Arial"/>
+          <w:sz w:val="24"/>
+          <w:szCs w:val="24"/>
+        </w:rPr>
+        <w:t>1</w:t>
+      </w:r>
+      <w:proofErr w:type="gramEnd"/>
     </w:p>
     <w:p>
       <w:pPr>
@@ -2592,8 +2967,18 @@
           <w:sz w:val="24"/>
           <w:szCs w:val="24"/>
         </w:rPr>
-        <w:t>Etapa 2</w:t>
-      </w:r>
+        <w:t xml:space="preserve">Etapa </w:t>
+      </w:r>
+      <w:proofErr w:type="gramStart"/>
+      <w:r>
+        <w:rPr>
+          <w:rFonts w:ascii="Arial" w:hAnsi="Arial" w:cs="Arial"/>
+          <w:sz w:val="24"/>
+          <w:szCs w:val="24"/>
+        </w:rPr>
+        <w:t>2</w:t>
+      </w:r>
+      <w:proofErr w:type="gramEnd"/>
     </w:p>
     <w:p>
       <w:pPr>
@@ -2651,7 +3036,25 @@
           <w:sz w:val="24"/>
           <w:szCs w:val="24"/>
         </w:rPr>
-        <w:t xml:space="preserve">Etapa 3 </w:t>
+        <w:t xml:space="preserve">Etapa </w:t>
+      </w:r>
+      <w:proofErr w:type="gramStart"/>
+      <w:r>
+        <w:rPr>
+          <w:rFonts w:ascii="Arial" w:hAnsi="Arial" w:cs="Arial"/>
+          <w:sz w:val="24"/>
+          <w:szCs w:val="24"/>
+        </w:rPr>
+        <w:t>3</w:t>
+      </w:r>
+      <w:proofErr w:type="gramEnd"/>
+      <w:r>
+        <w:rPr>
+          <w:rFonts w:ascii="Arial" w:hAnsi="Arial" w:cs="Arial"/>
+          <w:sz w:val="24"/>
+          <w:szCs w:val="24"/>
+        </w:rPr>
+        <w:t xml:space="preserve"> </w:t>
       </w:r>
     </w:p>
     <w:p>
@@ -3131,8 +3534,8 @@
       </w:pPr>
     </w:p>
     <w:sectPr>
-      <w:headerReference w:type="default" r:id="rId7"/>
-      <w:footerReference w:type="default" r:id="rId8"/>
+      <w:headerReference w:type="default" r:id="rId8"/>
+      <w:footerReference w:type="default" r:id="rId9"/>
       <w:pgSz w:w="11906" w:h="16838"/>
       <w:pgMar w:top="1417" w:right="1701" w:bottom="1417" w:left="1701" w:header="708" w:footer="708" w:gutter="0"/>
       <w:cols w:space="720"/>
@@ -3144,7 +3547,7 @@
 </file>
 
 <file path=word/endnotes.xml><?xml version="1.0" encoding="utf-8"?>
-<w:endnotes xmlns:wpc="http://schemas.microsoft.com/office/word/2010/wordprocessingCanvas" xmlns:cx="http://schemas.microsoft.com/office/drawing/2014/chartex" xmlns:cx1="http://schemas.microsoft.com/office/drawing/2015/9/8/chartex" xmlns:cx2="http://schemas.microsoft.com/office/drawing/2015/10/21/chartex" xmlns:cx3="http://schemas.microsoft.com/office/drawing/2016/5/9/chartex" xmlns:cx4="http://schemas.microsoft.com/office/drawing/2016/5/10/chartex" xmlns:cx5="http://schemas.microsoft.com/office/drawing/2016/5/11/chartex" xmlns:cx6="http://schemas.microsoft.com/office/drawing/2016/5/12/chartex" xmlns:cx7="http://schemas.microsoft.com/office/drawing/2016/5/13/chartex" xmlns:cx8="http://schemas.microsoft.com/office/drawing/2016/5/14/chartex" xmlns:mc="http://schemas.openxmlformats.org/markup-compatibility/2006" xmlns:aink="http://schemas.microsoft.com/office/drawing/2016/ink" xmlns:o="urn:schemas-microsoft-com:office:office" xmlns:r="http://schemas.openxmlformats.org/officeDocument/2006/relationships" xmlns:m="http://schemas.openxmlformats.org/officeDocument/2006/math" xmlns:v="urn:schemas-microsoft-com:vml" xmlns:wp14="http://schemas.microsoft.com/office/word/2010/wordprocessingDrawing" xmlns:wp="http://schemas.openxmlformats.org/drawingml/2006/wordprocessingDrawing" xmlns:w10="urn:schemas-microsoft-com:office:word" xmlns:w="http://schemas.openxmlformats.org/wordprocessingml/2006/main" xmlns:w14="http://schemas.microsoft.com/office/word/2010/wordml" xmlns:w15="http://schemas.microsoft.com/office/word/2012/wordml" xmlns:w16se="http://schemas.microsoft.com/office/word/2015/wordml/symex" xmlns:wpg="http://schemas.microsoft.com/office/word/2010/wordprocessingGroup" xmlns:wpi="http://schemas.microsoft.com/office/word/2010/wordprocessingInk" xmlns:wne="http://schemas.microsoft.com/office/word/2006/wordml" xmlns:wps="http://schemas.microsoft.com/office/word/2010/wordprocessingShape" mc:Ignorable="w14 w15 w16se wp14">
+<w:endnotes xmlns:wpc="http://schemas.microsoft.com/office/word/2010/wordprocessingCanvas" xmlns:mc="http://schemas.openxmlformats.org/markup-compatibility/2006" xmlns:o="urn:schemas-microsoft-com:office:office" xmlns:r="http://schemas.openxmlformats.org/officeDocument/2006/relationships" xmlns:m="http://schemas.openxmlformats.org/officeDocument/2006/math" xmlns:v="urn:schemas-microsoft-com:vml" xmlns:wp14="http://schemas.microsoft.com/office/word/2010/wordprocessingDrawing" xmlns:wp="http://schemas.openxmlformats.org/drawingml/2006/wordprocessingDrawing" xmlns:w10="urn:schemas-microsoft-com:office:word" xmlns:w="http://schemas.openxmlformats.org/wordprocessingml/2006/main" xmlns:w14="http://schemas.microsoft.com/office/word/2010/wordml" xmlns:wpg="http://schemas.microsoft.com/office/word/2010/wordprocessingGroup" xmlns:wpi="http://schemas.microsoft.com/office/word/2010/wordprocessingInk" xmlns:wne="http://schemas.microsoft.com/office/word/2006/wordml" xmlns:wps="http://schemas.microsoft.com/office/word/2010/wordprocessingShape" mc:Ignorable="w14 wp14">
   <w:endnote w:type="separator" w:id="-1">
     <w:p>
       <w:r>
@@ -3163,7 +3566,7 @@
 </file>
 
 <file path=word/footer1.xml><?xml version="1.0" encoding="utf-8"?>
-<w:ftr xmlns:wpc="http://schemas.microsoft.com/office/word/2010/wordprocessingCanvas" xmlns:cx="http://schemas.microsoft.com/office/drawing/2014/chartex" xmlns:cx1="http://schemas.microsoft.com/office/drawing/2015/9/8/chartex" xmlns:cx2="http://schemas.microsoft.com/office/drawing/2015/10/21/chartex" xmlns:cx3="http://schemas.microsoft.com/office/drawing/2016/5/9/chartex" xmlns:cx4="http://schemas.microsoft.com/office/drawing/2016/5/10/chartex" xmlns:cx5="http://schemas.microsoft.com/office/drawing/2016/5/11/chartex" xmlns:cx6="http://schemas.microsoft.com/office/drawing/2016/5/12/chartex" xmlns:cx7="http://schemas.microsoft.com/office/drawing/2016/5/13/chartex" xmlns:cx8="http://schemas.microsoft.com/office/drawing/2016/5/14/chartex" xmlns:mc="http://schemas.openxmlformats.org/markup-compatibility/2006" xmlns:aink="http://schemas.microsoft.com/office/drawing/2016/ink" xmlns:o="urn:schemas-microsoft-com:office:office" xmlns:r="http://schemas.openxmlformats.org/officeDocument/2006/relationships" xmlns:m="http://schemas.openxmlformats.org/officeDocument/2006/math" xmlns:v="urn:schemas-microsoft-com:vml" xmlns:wp14="http://schemas.microsoft.com/office/word/2010/wordprocessingDrawing" xmlns:wp="http://schemas.openxmlformats.org/drawingml/2006/wordprocessingDrawing" xmlns:w10="urn:schemas-microsoft-com:office:word" xmlns:w="http://schemas.openxmlformats.org/wordprocessingml/2006/main" xmlns:w14="http://schemas.microsoft.com/office/word/2010/wordml" xmlns:w15="http://schemas.microsoft.com/office/word/2012/wordml" xmlns:w16se="http://schemas.microsoft.com/office/word/2015/wordml/symex" xmlns:wpg="http://schemas.microsoft.com/office/word/2010/wordprocessingGroup" xmlns:wpi="http://schemas.microsoft.com/office/word/2010/wordprocessingInk" xmlns:wne="http://schemas.microsoft.com/office/word/2006/wordml" xmlns:wps="http://schemas.microsoft.com/office/word/2010/wordprocessingShape" mc:Ignorable="w14 w15 w16se wp14">
+<w:ftr xmlns:wpc="http://schemas.microsoft.com/office/word/2010/wordprocessingCanvas" xmlns:mc="http://schemas.openxmlformats.org/markup-compatibility/2006" xmlns:o="urn:schemas-microsoft-com:office:office" xmlns:r="http://schemas.openxmlformats.org/officeDocument/2006/relationships" xmlns:m="http://schemas.openxmlformats.org/officeDocument/2006/math" xmlns:v="urn:schemas-microsoft-com:vml" xmlns:wp14="http://schemas.microsoft.com/office/word/2010/wordprocessingDrawing" xmlns:wp="http://schemas.openxmlformats.org/drawingml/2006/wordprocessingDrawing" xmlns:w10="urn:schemas-microsoft-com:office:word" xmlns:w="http://schemas.openxmlformats.org/wordprocessingml/2006/main" xmlns:w14="http://schemas.microsoft.com/office/word/2010/wordml" xmlns:wpg="http://schemas.microsoft.com/office/word/2010/wordprocessingGroup" xmlns:wpi="http://schemas.microsoft.com/office/word/2010/wordprocessingInk" xmlns:wne="http://schemas.microsoft.com/office/word/2006/wordml" xmlns:wps="http://schemas.microsoft.com/office/word/2010/wordprocessingShape" mc:Ignorable="w14 wp14">
   <w:tbl>
     <w:tblPr>
       <w:tblW w:w="4700" w:type="pct"/>
@@ -3199,8 +3602,18 @@
             <w:rPr>
               <w:color w:val="244061" w:themeColor="accent1" w:themeShade="80"/>
             </w:rPr>
-            <w:t>Escopo de Projeto - SuriRadar</w:t>
+            <w:t xml:space="preserve">Escopo de Projeto - </w:t>
           </w:r>
+          <w:proofErr w:type="spellStart"/>
+          <w:proofErr w:type="gramStart"/>
+          <w:r>
+            <w:rPr>
+              <w:color w:val="244061" w:themeColor="accent1" w:themeShade="80"/>
+            </w:rPr>
+            <w:t>SuriRadar</w:t>
+          </w:r>
+          <w:proofErr w:type="spellEnd"/>
+          <w:proofErr w:type="gramEnd"/>
         </w:p>
       </w:tc>
       <w:tc>
@@ -3240,7 +3653,7 @@
             <w:rPr>
               <w:noProof/>
             </w:rPr>
-            <w:t>1</w:t>
+            <w:t>3</w:t>
           </w:r>
           <w:r>
             <w:fldChar w:fldCharType="end"/>
@@ -3323,7 +3736,7 @@
 </file>
 
 <file path=word/footnotes.xml><?xml version="1.0" encoding="utf-8"?>
-<w:footnotes xmlns:wpc="http://schemas.microsoft.com/office/word/2010/wordprocessingCanvas" xmlns:cx="http://schemas.microsoft.com/office/drawing/2014/chartex" xmlns:cx1="http://schemas.microsoft.com/office/drawing/2015/9/8/chartex" xmlns:cx2="http://schemas.microsoft.com/office/drawing/2015/10/21/chartex" xmlns:cx3="http://schemas.microsoft.com/office/drawing/2016/5/9/chartex" xmlns:cx4="http://schemas.microsoft.com/office/drawing/2016/5/10/chartex" xmlns:cx5="http://schemas.microsoft.com/office/drawing/2016/5/11/chartex" xmlns:cx6="http://schemas.microsoft.com/office/drawing/2016/5/12/chartex" xmlns:cx7="http://schemas.microsoft.com/office/drawing/2016/5/13/chartex" xmlns:cx8="http://schemas.microsoft.com/office/drawing/2016/5/14/chartex" xmlns:mc="http://schemas.openxmlformats.org/markup-compatibility/2006" xmlns:aink="http://schemas.microsoft.com/office/drawing/2016/ink" xmlns:o="urn:schemas-microsoft-com:office:office" xmlns:r="http://schemas.openxmlformats.org/officeDocument/2006/relationships" xmlns:m="http://schemas.openxmlformats.org/officeDocument/2006/math" xmlns:v="urn:schemas-microsoft-com:vml" xmlns:wp14="http://schemas.microsoft.com/office/word/2010/wordprocessingDrawing" xmlns:wp="http://schemas.openxmlformats.org/drawingml/2006/wordprocessingDrawing" xmlns:w10="urn:schemas-microsoft-com:office:word" xmlns:w="http://schemas.openxmlformats.org/wordprocessingml/2006/main" xmlns:w14="http://schemas.microsoft.com/office/word/2010/wordml" xmlns:w15="http://schemas.microsoft.com/office/word/2012/wordml" xmlns:w16se="http://schemas.microsoft.com/office/word/2015/wordml/symex" xmlns:wpg="http://schemas.microsoft.com/office/word/2010/wordprocessingGroup" xmlns:wpi="http://schemas.microsoft.com/office/word/2010/wordprocessingInk" xmlns:wne="http://schemas.microsoft.com/office/word/2006/wordml" xmlns:wps="http://schemas.microsoft.com/office/word/2010/wordprocessingShape" mc:Ignorable="w14 w15 w16se wp14">
+<w:footnotes xmlns:wpc="http://schemas.microsoft.com/office/word/2010/wordprocessingCanvas" xmlns:mc="http://schemas.openxmlformats.org/markup-compatibility/2006" xmlns:o="urn:schemas-microsoft-com:office:office" xmlns:r="http://schemas.openxmlformats.org/officeDocument/2006/relationships" xmlns:m="http://schemas.openxmlformats.org/officeDocument/2006/math" xmlns:v="urn:schemas-microsoft-com:vml" xmlns:wp14="http://schemas.microsoft.com/office/word/2010/wordprocessingDrawing" xmlns:wp="http://schemas.openxmlformats.org/drawingml/2006/wordprocessingDrawing" xmlns:w10="urn:schemas-microsoft-com:office:word" xmlns:w="http://schemas.openxmlformats.org/wordprocessingml/2006/main" xmlns:w14="http://schemas.microsoft.com/office/word/2010/wordml" xmlns:wpg="http://schemas.microsoft.com/office/word/2010/wordprocessingGroup" xmlns:wpi="http://schemas.microsoft.com/office/word/2010/wordprocessingInk" xmlns:wne="http://schemas.microsoft.com/office/word/2006/wordml" xmlns:wps="http://schemas.microsoft.com/office/word/2010/wordprocessingShape" mc:Ignorable="w14 wp14">
   <w:footnote w:type="separator" w:id="-1">
     <w:p>
       <w:r>
@@ -3342,22 +3755,30 @@
 </file>
 
 <file path=word/header1.xml><?xml version="1.0" encoding="utf-8"?>
-<w:hdr xmlns:wpc="http://schemas.microsoft.com/office/word/2010/wordprocessingCanvas" xmlns:cx="http://schemas.microsoft.com/office/drawing/2014/chartex" xmlns:cx1="http://schemas.microsoft.com/office/drawing/2015/9/8/chartex" xmlns:cx2="http://schemas.microsoft.com/office/drawing/2015/10/21/chartex" xmlns:cx3="http://schemas.microsoft.com/office/drawing/2016/5/9/chartex" xmlns:cx4="http://schemas.microsoft.com/office/drawing/2016/5/10/chartex" xmlns:cx5="http://schemas.microsoft.com/office/drawing/2016/5/11/chartex" xmlns:cx6="http://schemas.microsoft.com/office/drawing/2016/5/12/chartex" xmlns:cx7="http://schemas.microsoft.com/office/drawing/2016/5/13/chartex" xmlns:cx8="http://schemas.microsoft.com/office/drawing/2016/5/14/chartex" xmlns:mc="http://schemas.openxmlformats.org/markup-compatibility/2006" xmlns:aink="http://schemas.microsoft.com/office/drawing/2016/ink" xmlns:o="urn:schemas-microsoft-com:office:office" xmlns:r="http://schemas.openxmlformats.org/officeDocument/2006/relationships" xmlns:m="http://schemas.openxmlformats.org/officeDocument/2006/math" xmlns:v="urn:schemas-microsoft-com:vml" xmlns:wp14="http://schemas.microsoft.com/office/word/2010/wordprocessingDrawing" xmlns:wp="http://schemas.openxmlformats.org/drawingml/2006/wordprocessingDrawing" xmlns:w10="urn:schemas-microsoft-com:office:word" xmlns:w="http://schemas.openxmlformats.org/wordprocessingml/2006/main" xmlns:w14="http://schemas.microsoft.com/office/word/2010/wordml" xmlns:w15="http://schemas.microsoft.com/office/word/2012/wordml" xmlns:w16se="http://schemas.microsoft.com/office/word/2015/wordml/symex" xmlns:wpg="http://schemas.microsoft.com/office/word/2010/wordprocessingGroup" xmlns:wpi="http://schemas.microsoft.com/office/word/2010/wordprocessingInk" xmlns:wne="http://schemas.microsoft.com/office/word/2006/wordml" xmlns:wps="http://schemas.microsoft.com/office/word/2010/wordprocessingShape" mc:Ignorable="w14 w15 w16se wp14">
+<w:hdr xmlns:wpc="http://schemas.microsoft.com/office/word/2010/wordprocessingCanvas" xmlns:mc="http://schemas.openxmlformats.org/markup-compatibility/2006" xmlns:o="urn:schemas-microsoft-com:office:office" xmlns:r="http://schemas.openxmlformats.org/officeDocument/2006/relationships" xmlns:m="http://schemas.openxmlformats.org/officeDocument/2006/math" xmlns:v="urn:schemas-microsoft-com:vml" xmlns:wp14="http://schemas.microsoft.com/office/word/2010/wordprocessingDrawing" xmlns:wp="http://schemas.openxmlformats.org/drawingml/2006/wordprocessingDrawing" xmlns:w10="urn:schemas-microsoft-com:office:word" xmlns:w="http://schemas.openxmlformats.org/wordprocessingml/2006/main" xmlns:w14="http://schemas.microsoft.com/office/word/2010/wordml" xmlns:wpg="http://schemas.microsoft.com/office/word/2010/wordprocessingGroup" xmlns:wpi="http://schemas.microsoft.com/office/word/2010/wordprocessingInk" xmlns:wne="http://schemas.microsoft.com/office/word/2006/wordml" xmlns:wps="http://schemas.microsoft.com/office/word/2010/wordprocessingShape" mc:Ignorable="w14 wp14">
   <w:p>
     <w:pPr>
       <w:pStyle w:val="Cabealho"/>
       <w:jc w:val="center"/>
     </w:pPr>
     <w:r>
-      <w:t>SURICORP. SA - PROJETO DE RADAR ULTRASSÔNICO PARA MARINHA DO BRASIL</w:t>
+      <w:t xml:space="preserve">SURICORP. SA - </w:t>
+    </w:r>
+    <w:proofErr w:type="gramStart"/>
+    <w:r>
+      <w:t>PROJETO</w:t>
+    </w:r>
+    <w:proofErr w:type="gramEnd"/>
+    <w:r>
+      <w:t xml:space="preserve"> DE RADAR ULTRASSÔNICO PARA MARINHA DO BRASIL</w:t>
     </w:r>
   </w:p>
 </w:hdr>
 </file>
 
 <file path=word/numbering.xml><?xml version="1.0" encoding="utf-8"?>
-<w:numbering xmlns:wpc="http://schemas.microsoft.com/office/word/2010/wordprocessingCanvas" xmlns:cx="http://schemas.microsoft.com/office/drawing/2014/chartex" xmlns:cx1="http://schemas.microsoft.com/office/drawing/2015/9/8/chartex" xmlns:cx2="http://schemas.microsoft.com/office/drawing/2015/10/21/chartex" xmlns:cx3="http://schemas.microsoft.com/office/drawing/2016/5/9/chartex" xmlns:cx4="http://schemas.microsoft.com/office/drawing/2016/5/10/chartex" xmlns:cx5="http://schemas.microsoft.com/office/drawing/2016/5/11/chartex" xmlns:cx6="http://schemas.microsoft.com/office/drawing/2016/5/12/chartex" xmlns:cx7="http://schemas.microsoft.com/office/drawing/2016/5/13/chartex" xmlns:cx8="http://schemas.microsoft.com/office/drawing/2016/5/14/chartex" xmlns:mc="http://schemas.openxmlformats.org/markup-compatibility/2006" xmlns:aink="http://schemas.microsoft.com/office/drawing/2016/ink" xmlns:o="urn:schemas-microsoft-com:office:office" xmlns:r="http://schemas.openxmlformats.org/officeDocument/2006/relationships" xmlns:m="http://schemas.openxmlformats.org/officeDocument/2006/math" xmlns:v="urn:schemas-microsoft-com:vml" xmlns:wp14="http://schemas.microsoft.com/office/word/2010/wordprocessingDrawing" xmlns:wp="http://schemas.openxmlformats.org/drawingml/2006/wordprocessingDrawing" xmlns:w10="urn:schemas-microsoft-com:office:word" xmlns:w="http://schemas.openxmlformats.org/wordprocessingml/2006/main" xmlns:w14="http://schemas.microsoft.com/office/word/2010/wordml" xmlns:w15="http://schemas.microsoft.com/office/word/2012/wordml" xmlns:w16se="http://schemas.microsoft.com/office/word/2015/wordml/symex" xmlns:wpg="http://schemas.microsoft.com/office/word/2010/wordprocessingGroup" xmlns:wpi="http://schemas.microsoft.com/office/word/2010/wordprocessingInk" xmlns:wne="http://schemas.microsoft.com/office/word/2006/wordml" xmlns:wps="http://schemas.microsoft.com/office/word/2010/wordprocessingShape" mc:Ignorable="w14 w15 w16se wp14">
-  <w:abstractNum w:abstractNumId="0" w15:restartNumberingAfterBreak="0">
+<w:numbering xmlns:wpc="http://schemas.microsoft.com/office/word/2010/wordprocessingCanvas" xmlns:mc="http://schemas.openxmlformats.org/markup-compatibility/2006" xmlns:o="urn:schemas-microsoft-com:office:office" xmlns:r="http://schemas.openxmlformats.org/officeDocument/2006/relationships" xmlns:m="http://schemas.openxmlformats.org/officeDocument/2006/math" xmlns:v="urn:schemas-microsoft-com:vml" xmlns:wp14="http://schemas.microsoft.com/office/word/2010/wordprocessingDrawing" xmlns:wp="http://schemas.openxmlformats.org/drawingml/2006/wordprocessingDrawing" xmlns:w10="urn:schemas-microsoft-com:office:word" xmlns:w="http://schemas.openxmlformats.org/wordprocessingml/2006/main" xmlns:w14="http://schemas.microsoft.com/office/word/2010/wordml" xmlns:wpg="http://schemas.microsoft.com/office/word/2010/wordprocessingGroup" xmlns:wpi="http://schemas.microsoft.com/office/word/2010/wordprocessingInk" xmlns:wne="http://schemas.microsoft.com/office/word/2006/wordml" xmlns:wps="http://schemas.microsoft.com/office/word/2010/wordprocessingShape" mc:Ignorable="w14 wp14">
+  <w:abstractNum w:abstractNumId="0">
     <w:nsid w:val="040E46A1"/>
     <w:multiLevelType w:val="hybridMultilevel"/>
     <w:tmpl w:val="2F42850C"/>
@@ -3470,7 +3891,7 @@
       </w:rPr>
     </w:lvl>
   </w:abstractNum>
-  <w:abstractNum w:abstractNumId="1" w15:restartNumberingAfterBreak="0">
+  <w:abstractNum w:abstractNumId="1">
     <w:nsid w:val="07090445"/>
     <w:multiLevelType w:val="hybridMultilevel"/>
     <w:tmpl w:val="1B364CAC"/>
@@ -3583,7 +4004,7 @@
       </w:rPr>
     </w:lvl>
   </w:abstractNum>
-  <w:abstractNum w:abstractNumId="2" w15:restartNumberingAfterBreak="0">
+  <w:abstractNum w:abstractNumId="2">
     <w:nsid w:val="0E93498B"/>
     <w:multiLevelType w:val="hybridMultilevel"/>
     <w:tmpl w:val="18B4FF72"/>
@@ -3696,7 +4117,7 @@
       </w:rPr>
     </w:lvl>
   </w:abstractNum>
-  <w:abstractNum w:abstractNumId="3" w15:restartNumberingAfterBreak="0">
+  <w:abstractNum w:abstractNumId="3">
     <w:nsid w:val="1A1B4569"/>
     <w:multiLevelType w:val="hybridMultilevel"/>
     <w:tmpl w:val="74E6126E"/>
@@ -3809,7 +4230,7 @@
       </w:rPr>
     </w:lvl>
   </w:abstractNum>
-  <w:abstractNum w:abstractNumId="4" w15:restartNumberingAfterBreak="0">
+  <w:abstractNum w:abstractNumId="4">
     <w:nsid w:val="1BAE1B4D"/>
     <w:multiLevelType w:val="hybridMultilevel"/>
     <w:tmpl w:val="EFA064C8"/>
@@ -3922,7 +4343,7 @@
       </w:rPr>
     </w:lvl>
   </w:abstractNum>
-  <w:abstractNum w:abstractNumId="5" w15:restartNumberingAfterBreak="0">
+  <w:abstractNum w:abstractNumId="5">
     <w:nsid w:val="24B329F1"/>
     <w:multiLevelType w:val="hybridMultilevel"/>
     <w:tmpl w:val="91C0D976"/>
@@ -4008,7 +4429,7 @@
       </w:pPr>
     </w:lvl>
   </w:abstractNum>
-  <w:abstractNum w:abstractNumId="6" w15:restartNumberingAfterBreak="0">
+  <w:abstractNum w:abstractNumId="6">
     <w:nsid w:val="2AA12221"/>
     <w:multiLevelType w:val="hybridMultilevel"/>
     <w:tmpl w:val="68064F0E"/>
@@ -4121,7 +4542,7 @@
       </w:rPr>
     </w:lvl>
   </w:abstractNum>
-  <w:abstractNum w:abstractNumId="7" w15:restartNumberingAfterBreak="0">
+  <w:abstractNum w:abstractNumId="7">
     <w:nsid w:val="309A4194"/>
     <w:multiLevelType w:val="hybridMultilevel"/>
     <w:tmpl w:val="15D86234"/>
@@ -4234,7 +4655,7 @@
       </w:rPr>
     </w:lvl>
   </w:abstractNum>
-  <w:abstractNum w:abstractNumId="8" w15:restartNumberingAfterBreak="0">
+  <w:abstractNum w:abstractNumId="8">
     <w:nsid w:val="3CAA7843"/>
     <w:multiLevelType w:val="hybridMultilevel"/>
     <w:tmpl w:val="F3246AAE"/>
@@ -4347,7 +4768,7 @@
       </w:rPr>
     </w:lvl>
   </w:abstractNum>
-  <w:abstractNum w:abstractNumId="9" w15:restartNumberingAfterBreak="0">
+  <w:abstractNum w:abstractNumId="9">
     <w:nsid w:val="43B3711B"/>
     <w:multiLevelType w:val="hybridMultilevel"/>
     <w:tmpl w:val="E2043004"/>
@@ -4460,7 +4881,7 @@
       </w:rPr>
     </w:lvl>
   </w:abstractNum>
-  <w:abstractNum w:abstractNumId="10" w15:restartNumberingAfterBreak="0">
+  <w:abstractNum w:abstractNumId="10">
     <w:nsid w:val="57E47F31"/>
     <w:multiLevelType w:val="hybridMultilevel"/>
     <w:tmpl w:val="48F06D18"/>
@@ -4573,7 +4994,7 @@
       </w:rPr>
     </w:lvl>
   </w:abstractNum>
-  <w:abstractNum w:abstractNumId="11" w15:restartNumberingAfterBreak="0">
+  <w:abstractNum w:abstractNumId="11">
     <w:nsid w:val="61751E13"/>
     <w:multiLevelType w:val="hybridMultilevel"/>
     <w:tmpl w:val="DD489E2A"/>
@@ -4659,7 +5080,7 @@
       </w:pPr>
     </w:lvl>
   </w:abstractNum>
-  <w:abstractNum w:abstractNumId="12" w15:restartNumberingAfterBreak="0">
+  <w:abstractNum w:abstractNumId="12">
     <w:nsid w:val="631D0921"/>
     <w:multiLevelType w:val="hybridMultilevel"/>
     <w:tmpl w:val="DB4EBD66"/>
@@ -4772,7 +5193,7 @@
       </w:rPr>
     </w:lvl>
   </w:abstractNum>
-  <w:abstractNum w:abstractNumId="13" w15:restartNumberingAfterBreak="0">
+  <w:abstractNum w:abstractNumId="13">
     <w:nsid w:val="74506051"/>
     <w:multiLevelType w:val="hybridMultilevel"/>
     <w:tmpl w:val="AE020904"/>
@@ -4885,7 +5306,7 @@
       </w:rPr>
     </w:lvl>
   </w:abstractNum>
-  <w:abstractNum w:abstractNumId="14" w15:restartNumberingAfterBreak="0">
+  <w:abstractNum w:abstractNumId="14">
     <w:nsid w:val="75260974"/>
     <w:multiLevelType w:val="hybridMultilevel"/>
     <w:tmpl w:val="BF140458"/>
@@ -4971,7 +5392,7 @@
       </w:pPr>
     </w:lvl>
   </w:abstractNum>
-  <w:abstractNum w:abstractNumId="15" w15:restartNumberingAfterBreak="0">
+  <w:abstractNum w:abstractNumId="15">
     <w:nsid w:val="7EBC48EB"/>
     <w:multiLevelType w:val="hybridMultilevel"/>
     <w:tmpl w:val="4530960E"/>
@@ -5136,7 +5557,7 @@
 </file>
 
 <file path=word/styles.xml><?xml version="1.0" encoding="utf-8"?>
-<w:styles xmlns:mc="http://schemas.openxmlformats.org/markup-compatibility/2006" xmlns:r="http://schemas.openxmlformats.org/officeDocument/2006/relationships" xmlns:w="http://schemas.openxmlformats.org/wordprocessingml/2006/main" xmlns:w14="http://schemas.microsoft.com/office/word/2010/wordml" xmlns:w15="http://schemas.microsoft.com/office/word/2012/wordml" xmlns:w16se="http://schemas.microsoft.com/office/word/2015/wordml/symex" mc:Ignorable="w14 w15 w16se">
+<w:styles xmlns:mc="http://schemas.openxmlformats.org/markup-compatibility/2006" xmlns:r="http://schemas.openxmlformats.org/officeDocument/2006/relationships" xmlns:w="http://schemas.openxmlformats.org/wordprocessingml/2006/main" xmlns:w14="http://schemas.microsoft.com/office/word/2010/wordml" mc:Ignorable="w14">
   <w:docDefaults>
     <w:rPrDefault>
       <w:rPr>
@@ -5148,381 +5569,146 @@
     </w:rPrDefault>
     <w:pPrDefault/>
   </w:docDefaults>
-  <w:latentStyles w:defLockedState="0" w:defUIPriority="99" w:defSemiHidden="0" w:defUnhideWhenUsed="0" w:defQFormat="0" w:count="374">
-    <w:lsdException w:name="Normal" w:uiPriority="0" w:qFormat="1"/>
-    <w:lsdException w:name="heading 1" w:uiPriority="0" w:qFormat="1"/>
-    <w:lsdException w:name="heading 2" w:semiHidden="1" w:uiPriority="9" w:unhideWhenUsed="1" w:qFormat="1"/>
-    <w:lsdException w:name="heading 3" w:semiHidden="1" w:uiPriority="9" w:unhideWhenUsed="1" w:qFormat="1"/>
-    <w:lsdException w:name="heading 4" w:semiHidden="1" w:uiPriority="9" w:unhideWhenUsed="1" w:qFormat="1"/>
-    <w:lsdException w:name="heading 5" w:semiHidden="1" w:uiPriority="9" w:unhideWhenUsed="1" w:qFormat="1"/>
-    <w:lsdException w:name="heading 6" w:semiHidden="1" w:uiPriority="9" w:unhideWhenUsed="1" w:qFormat="1"/>
-    <w:lsdException w:name="heading 7" w:semiHidden="1" w:uiPriority="9" w:unhideWhenUsed="1" w:qFormat="1"/>
-    <w:lsdException w:name="heading 8" w:semiHidden="1" w:uiPriority="9" w:unhideWhenUsed="1" w:qFormat="1"/>
-    <w:lsdException w:name="heading 9" w:semiHidden="1" w:uiPriority="9" w:unhideWhenUsed="1" w:qFormat="1"/>
-    <w:lsdException w:name="index 1" w:semiHidden="1" w:unhideWhenUsed="1"/>
-    <w:lsdException w:name="index 2" w:semiHidden="1" w:unhideWhenUsed="1"/>
-    <w:lsdException w:name="index 3" w:semiHidden="1" w:unhideWhenUsed="1"/>
-    <w:lsdException w:name="index 4" w:semiHidden="1" w:unhideWhenUsed="1"/>
-    <w:lsdException w:name="index 5" w:semiHidden="1" w:unhideWhenUsed="1"/>
-    <w:lsdException w:name="index 6" w:semiHidden="1" w:unhideWhenUsed="1"/>
-    <w:lsdException w:name="index 7" w:semiHidden="1" w:unhideWhenUsed="1"/>
-    <w:lsdException w:name="index 8" w:semiHidden="1" w:unhideWhenUsed="1"/>
-    <w:lsdException w:name="index 9" w:semiHidden="1" w:unhideWhenUsed="1"/>
-    <w:lsdException w:name="toc 1" w:semiHidden="1" w:uiPriority="39" w:unhideWhenUsed="1"/>
-    <w:lsdException w:name="toc 2" w:semiHidden="1" w:uiPriority="39" w:unhideWhenUsed="1"/>
-    <w:lsdException w:name="toc 3" w:semiHidden="1" w:uiPriority="39" w:unhideWhenUsed="1"/>
-    <w:lsdException w:name="toc 4" w:semiHidden="1" w:uiPriority="39" w:unhideWhenUsed="1"/>
-    <w:lsdException w:name="toc 5" w:semiHidden="1" w:uiPriority="39" w:unhideWhenUsed="1"/>
-    <w:lsdException w:name="toc 6" w:semiHidden="1" w:uiPriority="39" w:unhideWhenUsed="1"/>
-    <w:lsdException w:name="toc 7" w:semiHidden="1" w:uiPriority="39" w:unhideWhenUsed="1"/>
-    <w:lsdException w:name="toc 8" w:semiHidden="1" w:uiPriority="39" w:unhideWhenUsed="1"/>
-    <w:lsdException w:name="toc 9" w:semiHidden="1" w:uiPriority="39" w:unhideWhenUsed="1"/>
-    <w:lsdException w:name="Normal Indent" w:semiHidden="1" w:unhideWhenUsed="1"/>
-    <w:lsdException w:name="footnote text" w:semiHidden="1" w:unhideWhenUsed="1"/>
-    <w:lsdException w:name="annotation text" w:semiHidden="1" w:unhideWhenUsed="1"/>
-    <w:lsdException w:name="header" w:semiHidden="1" w:uiPriority="0" w:unhideWhenUsed="1"/>
-    <w:lsdException w:name="footer" w:semiHidden="1" w:uiPriority="0" w:unhideWhenUsed="1"/>
-    <w:lsdException w:name="index heading" w:semiHidden="1" w:unhideWhenUsed="1"/>
-    <w:lsdException w:name="caption" w:semiHidden="1" w:uiPriority="35" w:unhideWhenUsed="1" w:qFormat="1"/>
-    <w:lsdException w:name="table of figures" w:semiHidden="1" w:unhideWhenUsed="1"/>
-    <w:lsdException w:name="envelope address" w:semiHidden="1" w:unhideWhenUsed="1"/>
-    <w:lsdException w:name="envelope return" w:semiHidden="1" w:unhideWhenUsed="1"/>
-    <w:lsdException w:name="footnote reference" w:semiHidden="1" w:unhideWhenUsed="1"/>
-    <w:lsdException w:name="annotation reference" w:semiHidden="1" w:unhideWhenUsed="1"/>
-    <w:lsdException w:name="line number" w:semiHidden="1" w:unhideWhenUsed="1"/>
-    <w:lsdException w:name="page number" w:semiHidden="1" w:unhideWhenUsed="1"/>
-    <w:lsdException w:name="endnote reference" w:semiHidden="1" w:unhideWhenUsed="1"/>
-    <w:lsdException w:name="endnote text" w:semiHidden="1" w:unhideWhenUsed="1"/>
-    <w:lsdException w:name="table of authorities" w:semiHidden="1" w:unhideWhenUsed="1"/>
-    <w:lsdException w:name="macro" w:semiHidden="1" w:unhideWhenUsed="1"/>
-    <w:lsdException w:name="toa heading" w:semiHidden="1" w:unhideWhenUsed="1"/>
-    <w:lsdException w:name="List" w:semiHidden="1" w:unhideWhenUsed="1"/>
-    <w:lsdException w:name="List Bullet" w:semiHidden="1" w:unhideWhenUsed="1"/>
-    <w:lsdException w:name="List Number" w:semiHidden="1" w:unhideWhenUsed="1"/>
-    <w:lsdException w:name="List 2" w:semiHidden="1" w:unhideWhenUsed="1"/>
-    <w:lsdException w:name="List 3" w:semiHidden="1" w:unhideWhenUsed="1"/>
-    <w:lsdException w:name="List 4" w:semiHidden="1" w:unhideWhenUsed="1"/>
-    <w:lsdException w:name="List 5" w:semiHidden="1" w:unhideWhenUsed="1"/>
-    <w:lsdException w:name="List Bullet 2" w:semiHidden="1" w:unhideWhenUsed="1"/>
-    <w:lsdException w:name="List Bullet 3" w:semiHidden="1" w:unhideWhenUsed="1"/>
-    <w:lsdException w:name="List Bullet 4" w:semiHidden="1" w:unhideWhenUsed="1"/>
-    <w:lsdException w:name="List Bullet 5" w:semiHidden="1" w:unhideWhenUsed="1"/>
-    <w:lsdException w:name="List Number 2" w:semiHidden="1" w:unhideWhenUsed="1"/>
-    <w:lsdException w:name="List Number 3" w:semiHidden="1" w:unhideWhenUsed="1"/>
-    <w:lsdException w:name="List Number 4" w:semiHidden="1" w:unhideWhenUsed="1"/>
-    <w:lsdException w:name="List Number 5" w:semiHidden="1" w:unhideWhenUsed="1"/>
-    <w:lsdException w:name="Title" w:uiPriority="10" w:qFormat="1"/>
-    <w:lsdException w:name="Closing" w:semiHidden="1" w:unhideWhenUsed="1"/>
-    <w:lsdException w:name="Signature" w:semiHidden="1" w:unhideWhenUsed="1"/>
-    <w:lsdException w:name="Default Paragraph Font" w:semiHidden="1" w:uiPriority="1" w:unhideWhenUsed="1"/>
-    <w:lsdException w:name="Body Text" w:semiHidden="1" w:unhideWhenUsed="1"/>
-    <w:lsdException w:name="Body Text Indent" w:semiHidden="1" w:unhideWhenUsed="1"/>
-    <w:lsdException w:name="List Continue" w:semiHidden="1" w:unhideWhenUsed="1"/>
-    <w:lsdException w:name="List Continue 2" w:semiHidden="1" w:unhideWhenUsed="1"/>
-    <w:lsdException w:name="List Continue 3" w:semiHidden="1" w:unhideWhenUsed="1"/>
-    <w:lsdException w:name="List Continue 4" w:semiHidden="1" w:unhideWhenUsed="1"/>
-    <w:lsdException w:name="List Continue 5" w:semiHidden="1" w:unhideWhenUsed="1"/>
-    <w:lsdException w:name="Message Header" w:semiHidden="1" w:unhideWhenUsed="1"/>
-    <w:lsdException w:name="Subtitle" w:uiPriority="11" w:qFormat="1"/>
-    <w:lsdException w:name="Salutation" w:semiHidden="1" w:unhideWhenUsed="1"/>
-    <w:lsdException w:name="Date" w:semiHidden="1" w:unhideWhenUsed="1"/>
-    <w:lsdException w:name="Body Text First Indent" w:semiHidden="1" w:unhideWhenUsed="1"/>
-    <w:lsdException w:name="Body Text First Indent 2" w:semiHidden="1" w:unhideWhenUsed="1"/>
-    <w:lsdException w:name="Note Heading" w:semiHidden="1" w:unhideWhenUsed="1"/>
-    <w:lsdException w:name="Body Text 2" w:semiHidden="1" w:unhideWhenUsed="1"/>
-    <w:lsdException w:name="Body Text 3" w:semiHidden="1" w:unhideWhenUsed="1"/>
-    <w:lsdException w:name="Body Text Indent 2" w:semiHidden="1" w:unhideWhenUsed="1"/>
-    <w:lsdException w:name="Body Text Indent 3" w:semiHidden="1" w:unhideWhenUsed="1"/>
-    <w:lsdException w:name="Block Text" w:semiHidden="1" w:unhideWhenUsed="1"/>
-    <w:lsdException w:name="Hyperlink" w:semiHidden="1" w:unhideWhenUsed="1"/>
-    <w:lsdException w:name="FollowedHyperlink" w:semiHidden="1" w:unhideWhenUsed="1"/>
-    <w:lsdException w:name="Strong" w:uiPriority="22" w:qFormat="1"/>
-    <w:lsdException w:name="Emphasis" w:uiPriority="20" w:qFormat="1"/>
-    <w:lsdException w:name="Document Map" w:semiHidden="1" w:unhideWhenUsed="1"/>
-    <w:lsdException w:name="Plain Text" w:semiHidden="1" w:unhideWhenUsed="1"/>
-    <w:lsdException w:name="E-mail Signature" w:semiHidden="1" w:unhideWhenUsed="1"/>
-    <w:lsdException w:name="HTML Top of Form" w:semiHidden="1" w:unhideWhenUsed="1"/>
-    <w:lsdException w:name="HTML Bottom of Form" w:semiHidden="1" w:unhideWhenUsed="1"/>
-    <w:lsdException w:name="Normal (Web)" w:semiHidden="1" w:unhideWhenUsed="1"/>
-    <w:lsdException w:name="HTML Acronym" w:semiHidden="1" w:unhideWhenUsed="1"/>
-    <w:lsdException w:name="HTML Address" w:semiHidden="1" w:unhideWhenUsed="1"/>
-    <w:lsdException w:name="HTML Cite" w:semiHidden="1" w:unhideWhenUsed="1"/>
-    <w:lsdException w:name="HTML Code" w:semiHidden="1" w:unhideWhenUsed="1"/>
-    <w:lsdException w:name="HTML Definition" w:semiHidden="1" w:unhideWhenUsed="1"/>
-    <w:lsdException w:name="HTML Keyboard" w:semiHidden="1" w:unhideWhenUsed="1"/>
-    <w:lsdException w:name="HTML Preformatted" w:semiHidden="1" w:unhideWhenUsed="1"/>
-    <w:lsdException w:name="HTML Sample" w:semiHidden="1" w:unhideWhenUsed="1"/>
-    <w:lsdException w:name="HTML Typewriter" w:semiHidden="1" w:unhideWhenUsed="1"/>
-    <w:lsdException w:name="HTML Variable" w:semiHidden="1" w:unhideWhenUsed="1"/>
-    <w:lsdException w:name="Normal Table" w:semiHidden="1" w:unhideWhenUsed="1"/>
-    <w:lsdException w:name="annotation subject" w:semiHidden="1" w:unhideWhenUsed="1"/>
-    <w:lsdException w:name="No List" w:semiHidden="1" w:unhideWhenUsed="1"/>
-    <w:lsdException w:name="Outline List 1" w:semiHidden="1" w:unhideWhenUsed="1"/>
-    <w:lsdException w:name="Outline List 2" w:semiHidden="1" w:unhideWhenUsed="1"/>
-    <w:lsdException w:name="Outline List 3" w:semiHidden="1" w:unhideWhenUsed="1"/>
-    <w:lsdException w:name="Table Simple 1" w:semiHidden="1" w:unhideWhenUsed="1"/>
-    <w:lsdException w:name="Table Simple 2" w:semiHidden="1" w:unhideWhenUsed="1"/>
-    <w:lsdException w:name="Table Simple 3" w:semiHidden="1" w:unhideWhenUsed="1"/>
-    <w:lsdException w:name="Table Classic 1" w:semiHidden="1" w:unhideWhenUsed="1"/>
-    <w:lsdException w:name="Table Classic 2" w:semiHidden="1" w:unhideWhenUsed="1"/>
-    <w:lsdException w:name="Table Classic 3" w:semiHidden="1" w:unhideWhenUsed="1"/>
-    <w:lsdException w:name="Table Classic 4" w:semiHidden="1" w:unhideWhenUsed="1"/>
-    <w:lsdException w:name="Table Colorful 1" w:semiHidden="1" w:unhideWhenUsed="1"/>
-    <w:lsdException w:name="Table Colorful 2" w:semiHidden="1" w:unhideWhenUsed="1"/>
-    <w:lsdException w:name="Table Colorful 3" w:semiHidden="1" w:unhideWhenUsed="1"/>
-    <w:lsdException w:name="Table Columns 1" w:semiHidden="1" w:unhideWhenUsed="1"/>
-    <w:lsdException w:name="Table Columns 2" w:semiHidden="1" w:unhideWhenUsed="1"/>
-    <w:lsdException w:name="Table Columns 3" w:semiHidden="1" w:unhideWhenUsed="1"/>
-    <w:lsdException w:name="Table Columns 4" w:semiHidden="1" w:unhideWhenUsed="1"/>
-    <w:lsdException w:name="Table Columns 5" w:semiHidden="1" w:unhideWhenUsed="1"/>
-    <w:lsdException w:name="Table Grid 1" w:semiHidden="1" w:unhideWhenUsed="1"/>
-    <w:lsdException w:name="Table Grid 2" w:semiHidden="1" w:unhideWhenUsed="1"/>
-    <w:lsdException w:name="Table Grid 3" w:semiHidden="1" w:unhideWhenUsed="1"/>
-    <w:lsdException w:name="Table Grid 4" w:semiHidden="1" w:unhideWhenUsed="1"/>
-    <w:lsdException w:name="Table Grid 5" w:semiHidden="1" w:unhideWhenUsed="1"/>
-    <w:lsdException w:name="Table Grid 6" w:semiHidden="1" w:unhideWhenUsed="1"/>
-    <w:lsdException w:name="Table Grid 7" w:semiHidden="1" w:unhideWhenUsed="1"/>
-    <w:lsdException w:name="Table Grid 8" w:semiHidden="1" w:unhideWhenUsed="1"/>
-    <w:lsdException w:name="Table List 1" w:semiHidden="1" w:unhideWhenUsed="1"/>
-    <w:lsdException w:name="Table List 2" w:semiHidden="1" w:unhideWhenUsed="1"/>
-    <w:lsdException w:name="Table List 3" w:semiHidden="1" w:unhideWhenUsed="1"/>
-    <w:lsdException w:name="Table List 4" w:semiHidden="1" w:unhideWhenUsed="1"/>
-    <w:lsdException w:name="Table List 5" w:semiHidden="1" w:unhideWhenUsed="1"/>
-    <w:lsdException w:name="Table List 6" w:semiHidden="1" w:unhideWhenUsed="1"/>
-    <w:lsdException w:name="Table List 7" w:semiHidden="1" w:unhideWhenUsed="1"/>
-    <w:lsdException w:name="Table List 8" w:semiHidden="1" w:unhideWhenUsed="1"/>
-    <w:lsdException w:name="Table 3D effects 1" w:semiHidden="1" w:unhideWhenUsed="1"/>
-    <w:lsdException w:name="Table 3D effects 2" w:semiHidden="1" w:unhideWhenUsed="1"/>
-    <w:lsdException w:name="Table 3D effects 3" w:semiHidden="1" w:unhideWhenUsed="1"/>
-    <w:lsdException w:name="Table Contemporary" w:semiHidden="1" w:unhideWhenUsed="1"/>
-    <w:lsdException w:name="Table Elegant" w:semiHidden="1" w:unhideWhenUsed="1"/>
-    <w:lsdException w:name="Table Professional" w:semiHidden="1" w:unhideWhenUsed="1"/>
-    <w:lsdException w:name="Table Subtle 1" w:semiHidden="1" w:unhideWhenUsed="1"/>
-    <w:lsdException w:name="Table Subtle 2" w:semiHidden="1" w:unhideWhenUsed="1"/>
-    <w:lsdException w:name="Table Web 1" w:semiHidden="1" w:unhideWhenUsed="1"/>
-    <w:lsdException w:name="Table Web 2" w:semiHidden="1" w:unhideWhenUsed="1"/>
-    <w:lsdException w:name="Table Web 3" w:semiHidden="1" w:unhideWhenUsed="1"/>
-    <w:lsdException w:name="Balloon Text" w:semiHidden="1" w:unhideWhenUsed="1"/>
-    <w:lsdException w:name="Table Grid" w:semiHidden="1" w:uiPriority="0" w:unhideWhenUsed="1"/>
-    <w:lsdException w:name="Table Theme" w:semiHidden="1" w:unhideWhenUsed="1"/>
-    <w:lsdException w:name="Placeholder Text" w:semiHidden="1"/>
-    <w:lsdException w:name="No Spacing" w:uiPriority="1" w:qFormat="1"/>
-    <w:lsdException w:name="Light Shading" w:uiPriority="60"/>
-    <w:lsdException w:name="Light List" w:uiPriority="61"/>
-    <w:lsdException w:name="Light Grid" w:uiPriority="62"/>
-    <w:lsdException w:name="Medium Shading 1" w:uiPriority="63"/>
-    <w:lsdException w:name="Medium Shading 2" w:uiPriority="64"/>
-    <w:lsdException w:name="Medium List 1" w:uiPriority="65"/>
-    <w:lsdException w:name="Medium List 2" w:uiPriority="66"/>
-    <w:lsdException w:name="Medium Grid 1" w:uiPriority="67"/>
-    <w:lsdException w:name="Medium Grid 2" w:uiPriority="68"/>
-    <w:lsdException w:name="Medium Grid 3" w:uiPriority="69"/>
-    <w:lsdException w:name="Dark List" w:uiPriority="70"/>
-    <w:lsdException w:name="Colorful Shading" w:uiPriority="71"/>
-    <w:lsdException w:name="Colorful List" w:uiPriority="72"/>
-    <w:lsdException w:name="Colorful Grid" w:uiPriority="73"/>
-    <w:lsdException w:name="Light Shading Accent 1" w:uiPriority="60"/>
-    <w:lsdException w:name="Light List Accent 1" w:uiPriority="61"/>
-    <w:lsdException w:name="Light Grid Accent 1" w:uiPriority="62"/>
-    <w:lsdException w:name="Medium Shading 1 Accent 1" w:uiPriority="63"/>
-    <w:lsdException w:name="Medium Shading 2 Accent 1" w:uiPriority="64"/>
-    <w:lsdException w:name="Medium List 1 Accent 1" w:uiPriority="65"/>
-    <w:lsdException w:name="Revision" w:semiHidden="1"/>
-    <w:lsdException w:name="List Paragraph" w:uiPriority="34" w:qFormat="1"/>
-    <w:lsdException w:name="Quote" w:uiPriority="29" w:qFormat="1"/>
-    <w:lsdException w:name="Intense Quote" w:uiPriority="30" w:qFormat="1"/>
-    <w:lsdException w:name="Medium List 2 Accent 1" w:uiPriority="66"/>
-    <w:lsdException w:name="Medium Grid 1 Accent 1" w:uiPriority="67"/>
-    <w:lsdException w:name="Medium Grid 2 Accent 1" w:uiPriority="68"/>
-    <w:lsdException w:name="Medium Grid 3 Accent 1" w:uiPriority="69"/>
-    <w:lsdException w:name="Dark List Accent 1" w:uiPriority="70"/>
-    <w:lsdException w:name="Colorful Shading Accent 1" w:uiPriority="71"/>
-    <w:lsdException w:name="Colorful List Accent 1" w:uiPriority="72"/>
-    <w:lsdException w:name="Colorful Grid Accent 1" w:uiPriority="73"/>
-    <w:lsdException w:name="Light Shading Accent 2" w:uiPriority="60"/>
-    <w:lsdException w:name="Light List Accent 2" w:uiPriority="61"/>
-    <w:lsdException w:name="Light Grid Accent 2" w:uiPriority="62"/>
-    <w:lsdException w:name="Medium Shading 1 Accent 2" w:uiPriority="63"/>
-    <w:lsdException w:name="Medium Shading 2 Accent 2" w:uiPriority="64"/>
-    <w:lsdException w:name="Medium List 1 Accent 2" w:uiPriority="65"/>
-    <w:lsdException w:name="Medium List 2 Accent 2" w:uiPriority="66"/>
-    <w:lsdException w:name="Medium Grid 1 Accent 2" w:uiPriority="67"/>
-    <w:lsdException w:name="Medium Grid 2 Accent 2" w:uiPriority="68"/>
-    <w:lsdException w:name="Medium Grid 3 Accent 2" w:uiPriority="69"/>
-    <w:lsdException w:name="Dark List Accent 2" w:uiPriority="70"/>
-    <w:lsdException w:name="Colorful Shading Accent 2" w:uiPriority="71"/>
-    <w:lsdException w:name="Colorful List Accent 2" w:uiPriority="72"/>
-    <w:lsdException w:name="Colorful Grid Accent 2" w:uiPriority="73"/>
-    <w:lsdException w:name="Light Shading Accent 3" w:uiPriority="60"/>
-    <w:lsdException w:name="Light List Accent 3" w:uiPriority="61"/>
-    <w:lsdException w:name="Light Grid Accent 3" w:uiPriority="62"/>
-    <w:lsdException w:name="Medium Shading 1 Accent 3" w:uiPriority="63"/>
-    <w:lsdException w:name="Medium Shading 2 Accent 3" w:uiPriority="64"/>
-    <w:lsdException w:name="Medium List 1 Accent 3" w:uiPriority="65"/>
-    <w:lsdException w:name="Medium List 2 Accent 3" w:uiPriority="66"/>
-    <w:lsdException w:name="Medium Grid 1 Accent 3" w:uiPriority="67"/>
-    <w:lsdException w:name="Medium Grid 2 Accent 3" w:uiPriority="68"/>
-    <w:lsdException w:name="Medium Grid 3 Accent 3" w:uiPriority="69"/>
-    <w:lsdException w:name="Dark List Accent 3" w:uiPriority="70"/>
-    <w:lsdException w:name="Colorful Shading Accent 3" w:uiPriority="71"/>
-    <w:lsdException w:name="Colorful List Accent 3" w:uiPriority="72"/>
-    <w:lsdException w:name="Colorful Grid Accent 3" w:uiPriority="73"/>
-    <w:lsdException w:name="Light Shading Accent 4" w:uiPriority="60"/>
-    <w:lsdException w:name="Light List Accent 4" w:uiPriority="61"/>
-    <w:lsdException w:name="Light Grid Accent 4" w:uiPriority="62"/>
-    <w:lsdException w:name="Medium Shading 1 Accent 4" w:uiPriority="63"/>
-    <w:lsdException w:name="Medium Shading 2 Accent 4" w:uiPriority="64"/>
-    <w:lsdException w:name="Medium List 1 Accent 4" w:uiPriority="65"/>
-    <w:lsdException w:name="Medium List 2 Accent 4" w:uiPriority="66"/>
-    <w:lsdException w:name="Medium Grid 1 Accent 4" w:uiPriority="67"/>
-    <w:lsdException w:name="Medium Grid 2 Accent 4" w:uiPriority="68"/>
-    <w:lsdException w:name="Medium Grid 3 Accent 4" w:uiPriority="69"/>
-    <w:lsdException w:name="Dark List Accent 4" w:uiPriority="70"/>
-    <w:lsdException w:name="Colorful Shading Accent 4" w:uiPriority="71"/>
-    <w:lsdException w:name="Colorful List Accent 4" w:uiPriority="72"/>
-    <w:lsdException w:name="Colorful Grid Accent 4" w:uiPriority="73"/>
-    <w:lsdException w:name="Light Shading Accent 5" w:uiPriority="60"/>
-    <w:lsdException w:name="Light List Accent 5" w:uiPriority="61"/>
-    <w:lsdException w:name="Light Grid Accent 5" w:uiPriority="62"/>
-    <w:lsdException w:name="Medium Shading 1 Accent 5" w:uiPriority="63"/>
-    <w:lsdException w:name="Medium Shading 2 Accent 5" w:uiPriority="64"/>
-    <w:lsdException w:name="Medium List 1 Accent 5" w:uiPriority="65"/>
-    <w:lsdException w:name="Medium List 2 Accent 5" w:uiPriority="66"/>
-    <w:lsdException w:name="Medium Grid 1 Accent 5" w:uiPriority="67"/>
-    <w:lsdException w:name="Medium Grid 2 Accent 5" w:uiPriority="68"/>
-    <w:lsdException w:name="Medium Grid 3 Accent 5" w:uiPriority="69"/>
-    <w:lsdException w:name="Dark List Accent 5" w:uiPriority="70"/>
-    <w:lsdException w:name="Colorful Shading Accent 5" w:uiPriority="71"/>
-    <w:lsdException w:name="Colorful List Accent 5" w:uiPriority="72"/>
-    <w:lsdException w:name="Colorful Grid Accent 5" w:uiPriority="73"/>
-    <w:lsdException w:name="Light Shading Accent 6" w:uiPriority="60"/>
-    <w:lsdException w:name="Light List Accent 6" w:uiPriority="61"/>
-    <w:lsdException w:name="Light Grid Accent 6" w:uiPriority="62"/>
-    <w:lsdException w:name="Medium Shading 1 Accent 6" w:uiPriority="63"/>
-    <w:lsdException w:name="Medium Shading 2 Accent 6" w:uiPriority="64"/>
-    <w:lsdException w:name="Medium List 1 Accent 6" w:uiPriority="65"/>
-    <w:lsdException w:name="Medium List 2 Accent 6" w:uiPriority="66"/>
-    <w:lsdException w:name="Medium Grid 1 Accent 6" w:uiPriority="67"/>
-    <w:lsdException w:name="Medium Grid 2 Accent 6" w:uiPriority="68"/>
-    <w:lsdException w:name="Medium Grid 3 Accent 6" w:uiPriority="69"/>
-    <w:lsdException w:name="Dark List Accent 6" w:uiPriority="70"/>
-    <w:lsdException w:name="Colorful Shading Accent 6" w:uiPriority="71"/>
-    <w:lsdException w:name="Colorful List Accent 6" w:uiPriority="72"/>
-    <w:lsdException w:name="Colorful Grid Accent 6" w:uiPriority="73"/>
-    <w:lsdException w:name="Subtle Emphasis" w:uiPriority="19" w:qFormat="1"/>
-    <w:lsdException w:name="Intense Emphasis" w:uiPriority="21" w:qFormat="1"/>
-    <w:lsdException w:name="Subtle Reference" w:uiPriority="31" w:qFormat="1"/>
-    <w:lsdException w:name="Intense Reference" w:uiPriority="32" w:qFormat="1"/>
-    <w:lsdException w:name="Book Title" w:uiPriority="33" w:qFormat="1"/>
-    <w:lsdException w:name="Bibliography" w:semiHidden="1" w:uiPriority="37" w:unhideWhenUsed="1"/>
-    <w:lsdException w:name="TOC Heading" w:semiHidden="1" w:uiPriority="39" w:unhideWhenUsed="1" w:qFormat="1"/>
-    <w:lsdException w:name="Plain Table 1" w:uiPriority="41"/>
-    <w:lsdException w:name="Plain Table 2" w:uiPriority="42"/>
-    <w:lsdException w:name="Plain Table 3" w:uiPriority="43"/>
-    <w:lsdException w:name="Plain Table 4" w:uiPriority="44"/>
-    <w:lsdException w:name="Plain Table 5" w:uiPriority="45"/>
-    <w:lsdException w:name="Grid Table Light" w:uiPriority="40"/>
-    <w:lsdException w:name="Grid Table 1 Light" w:uiPriority="46"/>
-    <w:lsdException w:name="Grid Table 2" w:uiPriority="47"/>
-    <w:lsdException w:name="Grid Table 3" w:uiPriority="48"/>
-    <w:lsdException w:name="Grid Table 4" w:uiPriority="49"/>
-    <w:lsdException w:name="Grid Table 5 Dark" w:uiPriority="50"/>
-    <w:lsdException w:name="Grid Table 6 Colorful" w:uiPriority="51"/>
-    <w:lsdException w:name="Grid Table 7 Colorful" w:uiPriority="52"/>
-    <w:lsdException w:name="Grid Table 1 Light Accent 1" w:uiPriority="46"/>
-    <w:lsdException w:name="Grid Table 2 Accent 1" w:uiPriority="47"/>
-    <w:lsdException w:name="Grid Table 3 Accent 1" w:uiPriority="48"/>
-    <w:lsdException w:name="Grid Table 4 Accent 1" w:uiPriority="49"/>
-    <w:lsdException w:name="Grid Table 5 Dark Accent 1" w:uiPriority="50"/>
-    <w:lsdException w:name="Grid Table 6 Colorful Accent 1" w:uiPriority="51"/>
-    <w:lsdException w:name="Grid Table 7 Colorful Accent 1" w:uiPriority="52"/>
-    <w:lsdException w:name="Grid Table 1 Light Accent 2" w:uiPriority="46"/>
-    <w:lsdException w:name="Grid Table 2 Accent 2" w:uiPriority="47"/>
-    <w:lsdException w:name="Grid Table 3 Accent 2" w:uiPriority="48"/>
-    <w:lsdException w:name="Grid Table 4 Accent 2" w:uiPriority="49"/>
-    <w:lsdException w:name="Grid Table 5 Dark Accent 2" w:uiPriority="50"/>
-    <w:lsdException w:name="Grid Table 6 Colorful Accent 2" w:uiPriority="51"/>
-    <w:lsdException w:name="Grid Table 7 Colorful Accent 2" w:uiPriority="52"/>
-    <w:lsdException w:name="Grid Table 1 Light Accent 3" w:uiPriority="46"/>
-    <w:lsdException w:name="Grid Table 2 Accent 3" w:uiPriority="47"/>
-    <w:lsdException w:name="Grid Table 3 Accent 3" w:uiPriority="48"/>
-    <w:lsdException w:name="Grid Table 4 Accent 3" w:uiPriority="49"/>
-    <w:lsdException w:name="Grid Table 5 Dark Accent 3" w:uiPriority="50"/>
-    <w:lsdException w:name="Grid Table 6 Colorful Accent 3" w:uiPriority="51"/>
-    <w:lsdException w:name="Grid Table 7 Colorful Accent 3" w:uiPriority="52"/>
-    <w:lsdException w:name="Grid Table 1 Light Accent 4" w:uiPriority="46"/>
-    <w:lsdException w:name="Grid Table 2 Accent 4" w:uiPriority="47"/>
-    <w:lsdException w:name="Grid Table 3 Accent 4" w:uiPriority="48"/>
-    <w:lsdException w:name="Grid Table 4 Accent 4" w:uiPriority="49"/>
-    <w:lsdException w:name="Grid Table 5 Dark Accent 4" w:uiPriority="50"/>
-    <w:lsdException w:name="Grid Table 6 Colorful Accent 4" w:uiPriority="51"/>
-    <w:lsdException w:name="Grid Table 7 Colorful Accent 4" w:uiPriority="52"/>
-    <w:lsdException w:name="Grid Table 1 Light Accent 5" w:uiPriority="46"/>
-    <w:lsdException w:name="Grid Table 2 Accent 5" w:uiPriority="47"/>
-    <w:lsdException w:name="Grid Table 3 Accent 5" w:uiPriority="48"/>
-    <w:lsdException w:name="Grid Table 4 Accent 5" w:uiPriority="49"/>
-    <w:lsdException w:name="Grid Table 5 Dark Accent 5" w:uiPriority="50"/>
-    <w:lsdException w:name="Grid Table 6 Colorful Accent 5" w:uiPriority="51"/>
-    <w:lsdException w:name="Grid Table 7 Colorful Accent 5" w:uiPriority="52"/>
-    <w:lsdException w:name="Grid Table 1 Light Accent 6" w:uiPriority="46"/>
-    <w:lsdException w:name="Grid Table 2 Accent 6" w:uiPriority="47"/>
-    <w:lsdException w:name="Grid Table 3 Accent 6" w:uiPriority="48"/>
-    <w:lsdException w:name="Grid Table 4 Accent 6" w:uiPriority="49"/>
-    <w:lsdException w:name="Grid Table 5 Dark Accent 6" w:uiPriority="50"/>
-    <w:lsdException w:name="Grid Table 6 Colorful Accent 6" w:uiPriority="51"/>
-    <w:lsdException w:name="Grid Table 7 Colorful Accent 6" w:uiPriority="52"/>
-    <w:lsdException w:name="List Table 1 Light" w:uiPriority="46"/>
-    <w:lsdException w:name="List Table 2" w:uiPriority="47"/>
-    <w:lsdException w:name="List Table 3" w:uiPriority="48"/>
-    <w:lsdException w:name="List Table 4" w:uiPriority="49"/>
-    <w:lsdException w:name="List Table 5 Dark" w:uiPriority="50"/>
-    <w:lsdException w:name="List Table 6 Colorful" w:uiPriority="51"/>
-    <w:lsdException w:name="List Table 7 Colorful" w:uiPriority="52"/>
-    <w:lsdException w:name="List Table 1 Light Accent 1" w:uiPriority="46"/>
-    <w:lsdException w:name="List Table 2 Accent 1" w:uiPriority="47"/>
-    <w:lsdException w:name="List Table 3 Accent 1" w:uiPriority="48"/>
-    <w:lsdException w:name="List Table 4 Accent 1" w:uiPriority="49"/>
-    <w:lsdException w:name="List Table 5 Dark Accent 1" w:uiPriority="50"/>
-    <w:lsdException w:name="List Table 6 Colorful Accent 1" w:uiPriority="51"/>
-    <w:lsdException w:name="List Table 7 Colorful Accent 1" w:uiPriority="52"/>
-    <w:lsdException w:name="List Table 1 Light Accent 2" w:uiPriority="46"/>
-    <w:lsdException w:name="List Table 2 Accent 2" w:uiPriority="47"/>
-    <w:lsdException w:name="List Table 3 Accent 2" w:uiPriority="48"/>
-    <w:lsdException w:name="List Table 4 Accent 2" w:uiPriority="49"/>
-    <w:lsdException w:name="List Table 5 Dark Accent 2" w:uiPriority="50"/>
-    <w:lsdException w:name="List Table 6 Colorful Accent 2" w:uiPriority="51"/>
-    <w:lsdException w:name="List Table 7 Colorful Accent 2" w:uiPriority="52"/>
-    <w:lsdException w:name="List Table 1 Light Accent 3" w:uiPriority="46"/>
-    <w:lsdException w:name="List Table 2 Accent 3" w:uiPriority="47"/>
-    <w:lsdException w:name="List Table 3 Accent 3" w:uiPriority="48"/>
-    <w:lsdException w:name="List Table 4 Accent 3" w:uiPriority="49"/>
-    <w:lsdException w:name="List Table 5 Dark Accent 3" w:uiPriority="50"/>
-    <w:lsdException w:name="List Table 6 Colorful Accent 3" w:uiPriority="51"/>
-    <w:lsdException w:name="List Table 7 Colorful Accent 3" w:uiPriority="52"/>
-    <w:lsdException w:name="List Table 1 Light Accent 4" w:uiPriority="46"/>
-    <w:lsdException w:name="List Table 2 Accent 4" w:uiPriority="47"/>
-    <w:lsdException w:name="List Table 3 Accent 4" w:uiPriority="48"/>
-    <w:lsdException w:name="List Table 4 Accent 4" w:uiPriority="49"/>
-    <w:lsdException w:name="List Table 5 Dark Accent 4" w:uiPriority="50"/>
-    <w:lsdException w:name="List Table 6 Colorful Accent 4" w:uiPriority="51"/>
-    <w:lsdException w:name="List Table 7 Colorful Accent 4" w:uiPriority="52"/>
-    <w:lsdException w:name="List Table 1 Light Accent 5" w:uiPriority="46"/>
-    <w:lsdException w:name="List Table 2 Accent 5" w:uiPriority="47"/>
-    <w:lsdException w:name="List Table 3 Accent 5" w:uiPriority="48"/>
-    <w:lsdException w:name="List Table 4 Accent 5" w:uiPriority="49"/>
-    <w:lsdException w:name="List Table 5 Dark Accent 5" w:uiPriority="50"/>
-    <w:lsdException w:name="List Table 6 Colorful Accent 5" w:uiPriority="51"/>
-    <w:lsdException w:name="List Table 7 Colorful Accent 5" w:uiPriority="52"/>
-    <w:lsdException w:name="List Table 1 Light Accent 6" w:uiPriority="46"/>
-    <w:lsdException w:name="List Table 2 Accent 6" w:uiPriority="47"/>
-    <w:lsdException w:name="List Table 3 Accent 6" w:uiPriority="48"/>
-    <w:lsdException w:name="List Table 4 Accent 6" w:uiPriority="49"/>
-    <w:lsdException w:name="List Table 5 Dark Accent 6" w:uiPriority="50"/>
-    <w:lsdException w:name="List Table 6 Colorful Accent 6" w:uiPriority="51"/>
-    <w:lsdException w:name="List Table 7 Colorful Accent 6" w:uiPriority="52"/>
-    <w:lsdException w:name="Mention" w:semiHidden="1" w:unhideWhenUsed="1"/>
-    <w:lsdException w:name="Smart Hyperlink" w:semiHidden="1" w:unhideWhenUsed="1"/>
-    <w:lsdException w:name="Hashtag" w:semiHidden="1" w:unhideWhenUsed="1"/>
+  <w:latentStyles w:defLockedState="0" w:defUIPriority="99" w:defSemiHidden="1" w:defUnhideWhenUsed="1" w:defQFormat="0" w:count="267">
+    <w:lsdException w:name="Normal" w:semiHidden="0" w:uiPriority="0" w:unhideWhenUsed="0" w:qFormat="1"/>
+    <w:lsdException w:name="heading 1" w:semiHidden="0" w:uiPriority="0" w:unhideWhenUsed="0" w:qFormat="1"/>
+    <w:lsdException w:name="heading 2" w:uiPriority="9" w:qFormat="1"/>
+    <w:lsdException w:name="heading 3" w:uiPriority="9" w:qFormat="1"/>
+    <w:lsdException w:name="heading 4" w:uiPriority="9" w:qFormat="1"/>
+    <w:lsdException w:name="heading 5" w:uiPriority="9" w:qFormat="1"/>
+    <w:lsdException w:name="heading 6" w:uiPriority="9" w:qFormat="1"/>
+    <w:lsdException w:name="heading 7" w:uiPriority="9" w:qFormat="1"/>
+    <w:lsdException w:name="heading 8" w:uiPriority="9" w:qFormat="1"/>
+    <w:lsdException w:name="heading 9" w:uiPriority="9" w:qFormat="1"/>
+    <w:lsdException w:name="toc 1" w:uiPriority="39"/>
+    <w:lsdException w:name="toc 2" w:uiPriority="39"/>
+    <w:lsdException w:name="toc 3" w:uiPriority="39"/>
+    <w:lsdException w:name="toc 4" w:uiPriority="39"/>
+    <w:lsdException w:name="toc 5" w:uiPriority="39"/>
+    <w:lsdException w:name="toc 6" w:uiPriority="39"/>
+    <w:lsdException w:name="toc 7" w:uiPriority="39"/>
+    <w:lsdException w:name="toc 8" w:uiPriority="39"/>
+    <w:lsdException w:name="toc 9" w:uiPriority="39"/>
+    <w:lsdException w:name="header" w:uiPriority="0"/>
+    <w:lsdException w:name="footer" w:uiPriority="0"/>
+    <w:lsdException w:name="caption" w:uiPriority="35" w:qFormat="1"/>
+    <w:lsdException w:name="Title" w:semiHidden="0" w:uiPriority="10" w:unhideWhenUsed="0" w:qFormat="1"/>
+    <w:lsdException w:name="Default Paragraph Font" w:uiPriority="1"/>
+    <w:lsdException w:name="Subtitle" w:semiHidden="0" w:uiPriority="11" w:unhideWhenUsed="0" w:qFormat="1"/>
+    <w:lsdException w:name="Strong" w:semiHidden="0" w:uiPriority="22" w:unhideWhenUsed="0" w:qFormat="1"/>
+    <w:lsdException w:name="Emphasis" w:semiHidden="0" w:uiPriority="20" w:unhideWhenUsed="0" w:qFormat="1"/>
+    <w:lsdException w:name="Table Grid" w:uiPriority="0"/>
+    <w:lsdException w:name="Placeholder Text" w:unhideWhenUsed="0"/>
+    <w:lsdException w:name="No Spacing" w:semiHidden="0" w:uiPriority="1" w:unhideWhenUsed="0" w:qFormat="1"/>
+    <w:lsdException w:name="Light Shading" w:semiHidden="0" w:uiPriority="60" w:unhideWhenUsed="0"/>
+    <w:lsdException w:name="Light List" w:semiHidden="0" w:uiPriority="61" w:unhideWhenUsed="0"/>
+    <w:lsdException w:name="Light Grid" w:semiHidden="0" w:uiPriority="62" w:unhideWhenUsed="0"/>
+    <w:lsdException w:name="Medium Shading 1" w:semiHidden="0" w:uiPriority="63" w:unhideWhenUsed="0"/>
+    <w:lsdException w:name="Medium Shading 2" w:semiHidden="0" w:uiPriority="64" w:unhideWhenUsed="0"/>
+    <w:lsdException w:name="Medium List 1" w:semiHidden="0" w:uiPriority="65" w:unhideWhenUsed="0"/>
+    <w:lsdException w:name="Medium List 2" w:semiHidden="0" w:uiPriority="66" w:unhideWhenUsed="0"/>
+    <w:lsdException w:name="Medium Grid 1" w:semiHidden="0" w:uiPriority="67" w:unhideWhenUsed="0"/>
+    <w:lsdException w:name="Medium Grid 2" w:semiHidden="0" w:uiPriority="68" w:unhideWhenUsed="0"/>
+    <w:lsdException w:name="Medium Grid 3" w:semiHidden="0" w:uiPriority="69" w:unhideWhenUsed="0"/>
+    <w:lsdException w:name="Dark List" w:semiHidden="0" w:uiPriority="70" w:unhideWhenUsed="0"/>
+    <w:lsdException w:name="Colorful Shading" w:semiHidden="0" w:uiPriority="71" w:unhideWhenUsed="0"/>
+    <w:lsdException w:name="Colorful List" w:semiHidden="0" w:uiPriority="72" w:unhideWhenUsed="0"/>
+    <w:lsdException w:name="Colorful Grid" w:semiHidden="0" w:uiPriority="73" w:unhideWhenUsed="0"/>
+    <w:lsdException w:name="Light Shading Accent 1" w:semiHidden="0" w:uiPriority="60" w:unhideWhenUsed="0"/>
+    <w:lsdException w:name="Light List Accent 1" w:semiHidden="0" w:uiPriority="61" w:unhideWhenUsed="0"/>
+    <w:lsdException w:name="Light Grid Accent 1" w:semiHidden="0" w:uiPriority="62" w:unhideWhenUsed="0"/>
+    <w:lsdException w:name="Medium Shading 1 Accent 1" w:semiHidden="0" w:uiPriority="63" w:unhideWhenUsed="0"/>
+    <w:lsdException w:name="Medium Shading 2 Accent 1" w:semiHidden="0" w:uiPriority="64" w:unhideWhenUsed="0"/>
+    <w:lsdException w:name="Medium List 1 Accent 1" w:semiHidden="0" w:uiPriority="65" w:unhideWhenUsed="0"/>
+    <w:lsdException w:name="Revision" w:unhideWhenUsed="0"/>
+    <w:lsdException w:name="List Paragraph" w:semiHidden="0" w:uiPriority="34" w:unhideWhenUsed="0" w:qFormat="1"/>
+    <w:lsdException w:name="Quote" w:semiHidden="0" w:uiPriority="29" w:unhideWhenUsed="0" w:qFormat="1"/>
+    <w:lsdException w:name="Intense Quote" w:semiHidden="0" w:uiPriority="30" w:unhideWhenUsed="0" w:qFormat="1"/>
+    <w:lsdException w:name="Medium List 2 Accent 1" w:semiHidden="0" w:uiPriority="66" w:unhideWhenUsed="0"/>
+    <w:lsdException w:name="Medium Grid 1 Accent 1" w:semiHidden="0" w:uiPriority="67" w:unhideWhenUsed="0"/>
+    <w:lsdException w:name="Medium Grid 2 Accent 1" w:semiHidden="0" w:uiPriority="68" w:unhideWhenUsed="0"/>
+    <w:lsdException w:name="Medium Grid 3 Accent 1" w:semiHidden="0" w:uiPriority="69" w:unhideWhenUsed="0"/>
+    <w:lsdException w:name="Dark List Accent 1" w:semiHidden="0" w:uiPriority="70" w:unhideWhenUsed="0"/>
+    <w:lsdException w:name="Colorful Shading Accent 1" w:semiHidden="0" w:uiPriority="71" w:unhideWhenUsed="0"/>
+    <w:lsdException w:name="Colorful List Accent 1" w:semiHidden="0" w:uiPriority="72" w:unhideWhenUsed="0"/>
+    <w:lsdException w:name="Colorful Grid Accent 1" w:semiHidden="0" w:uiPriority="73" w:unhideWhenUsed="0"/>
+    <w:lsdException w:name="Light Shading Accent 2" w:semiHidden="0" w:uiPriority="60" w:unhideWhenUsed="0"/>
+    <w:lsdException w:name="Light List Accent 2" w:semiHidden="0" w:uiPriority="61" w:unhideWhenUsed="0"/>
+    <w:lsdException w:name="Light Grid Accent 2" w:semiHidden="0" w:uiPriority="62" w:unhideWhenUsed="0"/>
+    <w:lsdException w:name="Medium Shading 1 Accent 2" w:semiHidden="0" w:uiPriority="63" w:unhideWhenUsed="0"/>
+    <w:lsdException w:name="Medium Shading 2 Accent 2" w:semiHidden="0" w:uiPriority="64" w:unhideWhenUsed="0"/>
+    <w:lsdException w:name="Medium List 1 Accent 2" w:semiHidden="0" w:uiPriority="65" w:unhideWhenUsed="0"/>
+    <w:lsdException w:name="Medium List 2 Accent 2" w:semiHidden="0" w:uiPriority="66" w:unhideWhenUsed="0"/>
+    <w:lsdException w:name="Medium Grid 1 Accent 2" w:semiHidden="0" w:uiPriority="67" w:unhideWhenUsed="0"/>
+    <w:lsdException w:name="Medium Grid 2 Accent 2" w:semiHidden="0" w:uiPriority="68" w:unhideWhenUsed="0"/>
+    <w:lsdException w:name="Medium Grid 3 Accent 2" w:semiHidden="0" w:uiPriority="69" w:unhideWhenUsed="0"/>
+    <w:lsdException w:name="Dark List Accent 2" w:semiHidden="0" w:uiPriority="70" w:unhideWhenUsed="0"/>
+    <w:lsdException w:name="Colorful Shading Accent 2" w:semiHidden="0" w:uiPriority="71" w:unhideWhenUsed="0"/>
+    <w:lsdException w:name="Colorful List Accent 2" w:semiHidden="0" w:uiPriority="72" w:unhideWhenUsed="0"/>
+    <w:lsdException w:name="Colorful Grid Accent 2" w:semiHidden="0" w:uiPriority="73" w:unhideWhenUsed="0"/>
+    <w:lsdException w:name="Light Shading Accent 3" w:semiHidden="0" w:uiPriority="60" w:unhideWhenUsed="0"/>
+    <w:lsdException w:name="Light List Accent 3" w:semiHidden="0" w:uiPriority="61" w:unhideWhenUsed="0"/>
+    <w:lsdException w:name="Light Grid Accent 3" w:semiHidden="0" w:uiPriority="62" w:unhideWhenUsed="0"/>
+    <w:lsdException w:name="Medium Shading 1 Accent 3" w:semiHidden="0" w:uiPriority="63" w:unhideWhenUsed="0"/>
+    <w:lsdException w:name="Medium Shading 2 Accent 3" w:semiHidden="0" w:uiPriority="64" w:unhideWhenUsed="0"/>
+    <w:lsdException w:name="Medium List 1 Accent 3" w:semiHidden="0" w:uiPriority="65" w:unhideWhenUsed="0"/>
+    <w:lsdException w:name="Medium List 2 Accent 3" w:semiHidden="0" w:uiPriority="66" w:unhideWhenUsed="0"/>
+    <w:lsdException w:name="Medium Grid 1 Accent 3" w:semiHidden="0" w:uiPriority="67" w:unhideWhenUsed="0"/>
+    <w:lsdException w:name="Medium Grid 2 Accent 3" w:semiHidden="0" w:uiPriority="68" w:unhideWhenUsed="0"/>
+    <w:lsdException w:name="Medium Grid 3 Accent 3" w:semiHidden="0" w:uiPriority="69" w:unhideWhenUsed="0"/>
+    <w:lsdException w:name="Dark List Accent 3" w:semiHidden="0" w:uiPriority="70" w:unhideWhenUsed="0"/>
+    <w:lsdException w:name="Colorful Shading Accent 3" w:semiHidden="0" w:uiPriority="71" w:unhideWhenUsed="0"/>
+    <w:lsdException w:name="Colorful List Accent 3" w:semiHidden="0" w:uiPriority="72" w:unhideWhenUsed="0"/>
+    <w:lsdException w:name="Colorful Grid Accent 3" w:semiHidden="0" w:uiPriority="73" w:unhideWhenUsed="0"/>
+    <w:lsdException w:name="Light Shading Accent 4" w:semiHidden="0" w:uiPriority="60" w:unhideWhenUsed="0"/>
+    <w:lsdException w:name="Light List Accent 4" w:semiHidden="0" w:uiPriority="61" w:unhideWhenUsed="0"/>
+    <w:lsdException w:name="Light Grid Accent 4" w:semiHidden="0" w:uiPriority="62" w:unhideWhenUsed="0"/>
+    <w:lsdException w:name="Medium Shading 1 Accent 4" w:semiHidden="0" w:uiPriority="63" w:unhideWhenUsed="0"/>
+    <w:lsdException w:name="Medium Shading 2 Accent 4" w:semiHidden="0" w:uiPriority="64" w:unhideWhenUsed="0"/>
+    <w:lsdException w:name="Medium List 1 Accent 4" w:semiHidden="0" w:uiPriority="65" w:unhideWhenUsed="0"/>
+    <w:lsdException w:name="Medium List 2 Accent 4" w:semiHidden="0" w:uiPriority="66" w:unhideWhenUsed="0"/>
+    <w:lsdException w:name="Medium Grid 1 Accent 4" w:semiHidden="0" w:uiPriority="67" w:unhideWhenUsed="0"/>
+    <w:lsdException w:name="Medium Grid 2 Accent 4" w:semiHidden="0" w:uiPriority="68" w:unhideWhenUsed="0"/>
+    <w:lsdException w:name="Medium Grid 3 Accent 4" w:semiHidden="0" w:uiPriority="69" w:unhideWhenUsed="0"/>
+    <w:lsdException w:name="Dark List Accent 4" w:semiHidden="0" w:uiPriority="70" w:unhideWhenUsed="0"/>
+    <w:lsdException w:name="Colorful Shading Accent 4" w:semiHidden="0" w:uiPriority="71" w:unhideWhenUsed="0"/>
+    <w:lsdException w:name="Colorful List Accent 4" w:semiHidden="0" w:uiPriority="72" w:unhideWhenUsed="0"/>
+    <w:lsdException w:name="Colorful Grid Accent 4" w:semiHidden="0" w:uiPriority="73" w:unhideWhenUsed="0"/>
+    <w:lsdException w:name="Light Shading Accent 5" w:semiHidden="0" w:uiPriority="60" w:unhideWhenUsed="0"/>
+    <w:lsdException w:name="Light List Accent 5" w:semiHidden="0" w:uiPriority="61" w:unhideWhenUsed="0"/>
+    <w:lsdException w:name="Light Grid Accent 5" w:semiHidden="0" w:uiPriority="62" w:unhideWhenUsed="0"/>
+    <w:lsdException w:name="Medium Shading 1 Accent 5" w:semiHidden="0" w:uiPriority="63" w:unhideWhenUsed="0"/>
+    <w:lsdException w:name="Medium Shading 2 Accent 5" w:semiHidden="0" w:uiPriority="64" w:unhideWhenUsed="0"/>
+    <w:lsdException w:name="Medium List 1 Accent 5" w:semiHidden="0" w:uiPriority="65" w:unhideWhenUsed="0"/>
+    <w:lsdException w:name="Medium List 2 Accent 5" w:semiHidden="0" w:uiPriority="66" w:unhideWhenUsed="0"/>
+    <w:lsdException w:name="Medium Grid 1 Accent 5" w:semiHidden="0" w:uiPriority="67" w:unhideWhenUsed="0"/>
+    <w:lsdException w:name="Medium Grid 2 Accent 5" w:semiHidden="0" w:uiPriority="68" w:unhideWhenUsed="0"/>
+    <w:lsdException w:name="Medium Grid 3 Accent 5" w:semiHidden="0" w:uiPriority="69" w:unhideWhenUsed="0"/>
+    <w:lsdException w:name="Dark List Accent 5" w:semiHidden="0" w:uiPriority="70" w:unhideWhenUsed="0"/>
+    <w:lsdException w:name="Colorful Shading Accent 5" w:semiHidden="0" w:uiPriority="71" w:unhideWhenUsed="0"/>
+    <w:lsdException w:name="Colorful List Accent 5" w:semiHidden="0" w:uiPriority="72" w:unhideWhenUsed="0"/>
+    <w:lsdException w:name="Colorful Grid Accent 5" w:semiHidden="0" w:uiPriority="73" w:unhideWhenUsed="0"/>
+    <w:lsdException w:name="Light Shading Accent 6" w:semiHidden="0" w:uiPriority="60" w:unhideWhenUsed="0"/>
+    <w:lsdException w:name="Light List Accent 6" w:semiHidden="0" w:uiPriority="61" w:unhideWhenUsed="0"/>
+    <w:lsdException w:name="Light Grid Accent 6" w:semiHidden="0" w:uiPriority="62" w:unhideWhenUsed="0"/>
+    <w:lsdException w:name="Medium Shading 1 Accent 6" w:semiHidden="0" w:uiPriority="63" w:unhideWhenUsed="0"/>
+    <w:lsdException w:name="Medium Shading 2 Accent 6" w:semiHidden="0" w:uiPriority="64" w:unhideWhenUsed="0"/>
+    <w:lsdException w:name="Medium List 1 Accent 6" w:semiHidden="0" w:uiPriority="65" w:unhideWhenUsed="0"/>
+    <w:lsdException w:name="Medium List 2 Accent 6" w:semiHidden="0" w:uiPriority="66" w:unhideWhenUsed="0"/>
+    <w:lsdException w:name="Medium Grid 1 Accent 6" w:semiHidden="0" w:uiPriority="67" w:unhideWhenUsed="0"/>
+    <w:lsdException w:name="Medium Grid 2 Accent 6" w:semiHidden="0" w:uiPriority="68" w:unhideWhenUsed="0"/>
+    <w:lsdException w:name="Medium Grid 3 Accent 6" w:semiHidden="0" w:uiPriority="69" w:unhideWhenUsed="0"/>
+    <w:lsdException w:name="Dark List Accent 6" w:semiHidden="0" w:uiPriority="70" w:unhideWhenUsed="0"/>
+    <w:lsdException w:name="Colorful Shading Accent 6" w:semiHidden="0" w:uiPriority="71" w:unhideWhenUsed="0"/>
+    <w:lsdException w:name="Colorful List Accent 6" w:semiHidden="0" w:uiPriority="72" w:unhideWhenUsed="0"/>
+    <w:lsdException w:name="Colorful Grid Accent 6" w:semiHidden="0" w:uiPriority="73" w:unhideWhenUsed="0"/>
+    <w:lsdException w:name="Subtle Emphasis" w:semiHidden="0" w:uiPriority="19" w:unhideWhenUsed="0" w:qFormat="1"/>
+    <w:lsdException w:name="Intense Emphasis" w:semiHidden="0" w:uiPriority="21" w:unhideWhenUsed="0" w:qFormat="1"/>
+    <w:lsdException w:name="Subtle Reference" w:semiHidden="0" w:uiPriority="31" w:unhideWhenUsed="0" w:qFormat="1"/>
+    <w:lsdException w:name="Intense Reference" w:semiHidden="0" w:uiPriority="32" w:unhideWhenUsed="0" w:qFormat="1"/>
+    <w:lsdException w:name="Book Title" w:semiHidden="0" w:uiPriority="33" w:unhideWhenUsed="0" w:qFormat="1"/>
+    <w:lsdException w:name="Bibliography" w:uiPriority="37"/>
+    <w:lsdException w:name="TOC Heading" w:uiPriority="39" w:qFormat="1"/>
   </w:latentStyles>
   <w:style w:type="paragraph" w:default="1" w:styleId="Normal">
     <w:name w:val="Normal"/>
@@ -5884,6 +6070,7 @@
       <w:lang w:eastAsia="pt-BR"/>
     </w:rPr>
     <w:tblPr>
+      <w:tblInd w:w="0" w:type="dxa"/>
       <w:tblBorders>
         <w:top w:val="single" w:sz="4" w:space="0" w:color="auto"/>
         <w:left w:val="single" w:sz="4" w:space="0" w:color="auto"/>
@@ -5892,6 +6079,568 @@
         <w:insideH w:val="single" w:sz="4" w:space="0" w:color="auto"/>
         <w:insideV w:val="single" w:sz="4" w:space="0" w:color="auto"/>
       </w:tblBorders>
+      <w:tblCellMar>
+        <w:top w:w="0" w:type="dxa"/>
+        <w:left w:w="108" w:type="dxa"/>
+        <w:bottom w:w="0" w:type="dxa"/>
+        <w:right w:w="108" w:type="dxa"/>
+      </w:tblCellMar>
+    </w:tblPr>
+  </w:style>
+  <w:style w:type="character" w:styleId="Forte">
+    <w:name w:val="Strong"/>
+    <w:basedOn w:val="Fontepargpadro"/>
+    <w:uiPriority w:val="22"/>
+    <w:qFormat/>
+    <w:rsid w:val="00763360"/>
+    <w:rPr>
+      <w:b/>
+      <w:bCs/>
+    </w:rPr>
+  </w:style>
+  <w:style w:type="paragraph" w:styleId="PargrafodaLista">
+    <w:name w:val="List Paragraph"/>
+    <w:basedOn w:val="Normal"/>
+    <w:uiPriority w:val="34"/>
+    <w:qFormat/>
+    <w:rsid w:val="00F05092"/>
+    <w:pPr>
+      <w:ind w:left="720"/>
+      <w:contextualSpacing/>
+    </w:pPr>
+  </w:style>
+</w:styles>
+</file>
+
+<file path=word/stylesWithEffects.xml><?xml version="1.0" encoding="utf-8"?>
+<w:styles xmlns:wpc="http://schemas.microsoft.com/office/word/2010/wordprocessingCanvas" xmlns:mc="http://schemas.openxmlformats.org/markup-compatibility/2006" xmlns:o="urn:schemas-microsoft-com:office:office" xmlns:r="http://schemas.openxmlformats.org/officeDocument/2006/relationships" xmlns:m="http://schemas.openxmlformats.org/officeDocument/2006/math" xmlns:v="urn:schemas-microsoft-com:vml" xmlns:wp14="http://schemas.microsoft.com/office/word/2010/wordprocessingDrawing" xmlns:wp="http://schemas.openxmlformats.org/drawingml/2006/wordprocessingDrawing" xmlns:w10="urn:schemas-microsoft-com:office:word" xmlns:w="http://schemas.openxmlformats.org/wordprocessingml/2006/main" xmlns:w14="http://schemas.microsoft.com/office/word/2010/wordml" xmlns:wpg="http://schemas.microsoft.com/office/word/2010/wordprocessingGroup" xmlns:wpi="http://schemas.microsoft.com/office/word/2010/wordprocessingInk" xmlns:wne="http://schemas.microsoft.com/office/word/2006/wordml" xmlns:wps="http://schemas.microsoft.com/office/word/2010/wordprocessingShape" mc:Ignorable="w14 wp14">
+  <w:docDefaults>
+    <w:rPrDefault>
+      <w:rPr>
+        <w:rFonts w:asciiTheme="minorHAnsi" w:eastAsiaTheme="minorHAnsi" w:hAnsiTheme="minorHAnsi" w:cstheme="minorBidi"/>
+        <w:sz w:val="22"/>
+        <w:szCs w:val="22"/>
+        <w:lang w:val="pt-BR" w:eastAsia="en-US" w:bidi="ar-SA"/>
+      </w:rPr>
+    </w:rPrDefault>
+    <w:pPrDefault/>
+  </w:docDefaults>
+  <w:latentStyles w:defLockedState="0" w:defUIPriority="99" w:defSemiHidden="1" w:defUnhideWhenUsed="1" w:defQFormat="0" w:count="267">
+    <w:lsdException w:name="Normal" w:semiHidden="0" w:uiPriority="0" w:unhideWhenUsed="0" w:qFormat="1"/>
+    <w:lsdException w:name="heading 1" w:semiHidden="0" w:uiPriority="0" w:unhideWhenUsed="0" w:qFormat="1"/>
+    <w:lsdException w:name="heading 2" w:uiPriority="9" w:qFormat="1"/>
+    <w:lsdException w:name="heading 3" w:uiPriority="9" w:qFormat="1"/>
+    <w:lsdException w:name="heading 4" w:uiPriority="9" w:qFormat="1"/>
+    <w:lsdException w:name="heading 5" w:uiPriority="9" w:qFormat="1"/>
+    <w:lsdException w:name="heading 6" w:uiPriority="9" w:qFormat="1"/>
+    <w:lsdException w:name="heading 7" w:uiPriority="9" w:qFormat="1"/>
+    <w:lsdException w:name="heading 8" w:uiPriority="9" w:qFormat="1"/>
+    <w:lsdException w:name="heading 9" w:uiPriority="9" w:qFormat="1"/>
+    <w:lsdException w:name="toc 1" w:uiPriority="39"/>
+    <w:lsdException w:name="toc 2" w:uiPriority="39"/>
+    <w:lsdException w:name="toc 3" w:uiPriority="39"/>
+    <w:lsdException w:name="toc 4" w:uiPriority="39"/>
+    <w:lsdException w:name="toc 5" w:uiPriority="39"/>
+    <w:lsdException w:name="toc 6" w:uiPriority="39"/>
+    <w:lsdException w:name="toc 7" w:uiPriority="39"/>
+    <w:lsdException w:name="toc 8" w:uiPriority="39"/>
+    <w:lsdException w:name="toc 9" w:uiPriority="39"/>
+    <w:lsdException w:name="header" w:uiPriority="0"/>
+    <w:lsdException w:name="footer" w:uiPriority="0"/>
+    <w:lsdException w:name="caption" w:uiPriority="35" w:qFormat="1"/>
+    <w:lsdException w:name="Title" w:semiHidden="0" w:uiPriority="10" w:unhideWhenUsed="0" w:qFormat="1"/>
+    <w:lsdException w:name="Default Paragraph Font" w:uiPriority="1"/>
+    <w:lsdException w:name="Subtitle" w:semiHidden="0" w:uiPriority="11" w:unhideWhenUsed="0" w:qFormat="1"/>
+    <w:lsdException w:name="Strong" w:semiHidden="0" w:uiPriority="22" w:unhideWhenUsed="0" w:qFormat="1"/>
+    <w:lsdException w:name="Emphasis" w:semiHidden="0" w:uiPriority="20" w:unhideWhenUsed="0" w:qFormat="1"/>
+    <w:lsdException w:name="Table Grid" w:uiPriority="0"/>
+    <w:lsdException w:name="Placeholder Text" w:unhideWhenUsed="0"/>
+    <w:lsdException w:name="No Spacing" w:semiHidden="0" w:uiPriority="1" w:unhideWhenUsed="0" w:qFormat="1"/>
+    <w:lsdException w:name="Light Shading" w:semiHidden="0" w:uiPriority="60" w:unhideWhenUsed="0"/>
+    <w:lsdException w:name="Light List" w:semiHidden="0" w:uiPriority="61" w:unhideWhenUsed="0"/>
+    <w:lsdException w:name="Light Grid" w:semiHidden="0" w:uiPriority="62" w:unhideWhenUsed="0"/>
+    <w:lsdException w:name="Medium Shading 1" w:semiHidden="0" w:uiPriority="63" w:unhideWhenUsed="0"/>
+    <w:lsdException w:name="Medium Shading 2" w:semiHidden="0" w:uiPriority="64" w:unhideWhenUsed="0"/>
+    <w:lsdException w:name="Medium List 1" w:semiHidden="0" w:uiPriority="65" w:unhideWhenUsed="0"/>
+    <w:lsdException w:name="Medium List 2" w:semiHidden="0" w:uiPriority="66" w:unhideWhenUsed="0"/>
+    <w:lsdException w:name="Medium Grid 1" w:semiHidden="0" w:uiPriority="67" w:unhideWhenUsed="0"/>
+    <w:lsdException w:name="Medium Grid 2" w:semiHidden="0" w:uiPriority="68" w:unhideWhenUsed="0"/>
+    <w:lsdException w:name="Medium Grid 3" w:semiHidden="0" w:uiPriority="69" w:unhideWhenUsed="0"/>
+    <w:lsdException w:name="Dark List" w:semiHidden="0" w:uiPriority="70" w:unhideWhenUsed="0"/>
+    <w:lsdException w:name="Colorful Shading" w:semiHidden="0" w:uiPriority="71" w:unhideWhenUsed="0"/>
+    <w:lsdException w:name="Colorful List" w:semiHidden="0" w:uiPriority="72" w:unhideWhenUsed="0"/>
+    <w:lsdException w:name="Colorful Grid" w:semiHidden="0" w:uiPriority="73" w:unhideWhenUsed="0"/>
+    <w:lsdException w:name="Light Shading Accent 1" w:semiHidden="0" w:uiPriority="60" w:unhideWhenUsed="0"/>
+    <w:lsdException w:name="Light List Accent 1" w:semiHidden="0" w:uiPriority="61" w:unhideWhenUsed="0"/>
+    <w:lsdException w:name="Light Grid Accent 1" w:semiHidden="0" w:uiPriority="62" w:unhideWhenUsed="0"/>
+    <w:lsdException w:name="Medium Shading 1 Accent 1" w:semiHidden="0" w:uiPriority="63" w:unhideWhenUsed="0"/>
+    <w:lsdException w:name="Medium Shading 2 Accent 1" w:semiHidden="0" w:uiPriority="64" w:unhideWhenUsed="0"/>
+    <w:lsdException w:name="Medium List 1 Accent 1" w:semiHidden="0" w:uiPriority="65" w:unhideWhenUsed="0"/>
+    <w:lsdException w:name="Revision" w:unhideWhenUsed="0"/>
+    <w:lsdException w:name="List Paragraph" w:semiHidden="0" w:uiPriority="34" w:unhideWhenUsed="0" w:qFormat="1"/>
+    <w:lsdException w:name="Quote" w:semiHidden="0" w:uiPriority="29" w:unhideWhenUsed="0" w:qFormat="1"/>
+    <w:lsdException w:name="Intense Quote" w:semiHidden="0" w:uiPriority="30" w:unhideWhenUsed="0" w:qFormat="1"/>
+    <w:lsdException w:name="Medium List 2 Accent 1" w:semiHidden="0" w:uiPriority="66" w:unhideWhenUsed="0"/>
+    <w:lsdException w:name="Medium Grid 1 Accent 1" w:semiHidden="0" w:uiPriority="67" w:unhideWhenUsed="0"/>
+    <w:lsdException w:name="Medium Grid 2 Accent 1" w:semiHidden="0" w:uiPriority="68" w:unhideWhenUsed="0"/>
+    <w:lsdException w:name="Medium Grid 3 Accent 1" w:semiHidden="0" w:uiPriority="69" w:unhideWhenUsed="0"/>
+    <w:lsdException w:name="Dark List Accent 1" w:semiHidden="0" w:uiPriority="70" w:unhideWhenUsed="0"/>
+    <w:lsdException w:name="Colorful Shading Accent 1" w:semiHidden="0" w:uiPriority="71" w:unhideWhenUsed="0"/>
+    <w:lsdException w:name="Colorful List Accent 1" w:semiHidden="0" w:uiPriority="72" w:unhideWhenUsed="0"/>
+    <w:lsdException w:name="Colorful Grid Accent 1" w:semiHidden="0" w:uiPriority="73" w:unhideWhenUsed="0"/>
+    <w:lsdException w:name="Light Shading Accent 2" w:semiHidden="0" w:uiPriority="60" w:unhideWhenUsed="0"/>
+    <w:lsdException w:name="Light List Accent 2" w:semiHidden="0" w:uiPriority="61" w:unhideWhenUsed="0"/>
+    <w:lsdException w:name="Light Grid Accent 2" w:semiHidden="0" w:uiPriority="62" w:unhideWhenUsed="0"/>
+    <w:lsdException w:name="Medium Shading 1 Accent 2" w:semiHidden="0" w:uiPriority="63" w:unhideWhenUsed="0"/>
+    <w:lsdException w:name="Medium Shading 2 Accent 2" w:semiHidden="0" w:uiPriority="64" w:unhideWhenUsed="0"/>
+    <w:lsdException w:name="Medium List 1 Accent 2" w:semiHidden="0" w:uiPriority="65" w:unhideWhenUsed="0"/>
+    <w:lsdException w:name="Medium List 2 Accent 2" w:semiHidden="0" w:uiPriority="66" w:unhideWhenUsed="0"/>
+    <w:lsdException w:name="Medium Grid 1 Accent 2" w:semiHidden="0" w:uiPriority="67" w:unhideWhenUsed="0"/>
+    <w:lsdException w:name="Medium Grid 2 Accent 2" w:semiHidden="0" w:uiPriority="68" w:unhideWhenUsed="0"/>
+    <w:lsdException w:name="Medium Grid 3 Accent 2" w:semiHidden="0" w:uiPriority="69" w:unhideWhenUsed="0"/>
+    <w:lsdException w:name="Dark List Accent 2" w:semiHidden="0" w:uiPriority="70" w:unhideWhenUsed="0"/>
+    <w:lsdException w:name="Colorful Shading Accent 2" w:semiHidden="0" w:uiPriority="71" w:unhideWhenUsed="0"/>
+    <w:lsdException w:name="Colorful List Accent 2" w:semiHidden="0" w:uiPriority="72" w:unhideWhenUsed="0"/>
+    <w:lsdException w:name="Colorful Grid Accent 2" w:semiHidden="0" w:uiPriority="73" w:unhideWhenUsed="0"/>
+    <w:lsdException w:name="Light Shading Accent 3" w:semiHidden="0" w:uiPriority="60" w:unhideWhenUsed="0"/>
+    <w:lsdException w:name="Light List Accent 3" w:semiHidden="0" w:uiPriority="61" w:unhideWhenUsed="0"/>
+    <w:lsdException w:name="Light Grid Accent 3" w:semiHidden="0" w:uiPriority="62" w:unhideWhenUsed="0"/>
+    <w:lsdException w:name="Medium Shading 1 Accent 3" w:semiHidden="0" w:uiPriority="63" w:unhideWhenUsed="0"/>
+    <w:lsdException w:name="Medium Shading 2 Accent 3" w:semiHidden="0" w:uiPriority="64" w:unhideWhenUsed="0"/>
+    <w:lsdException w:name="Medium List 1 Accent 3" w:semiHidden="0" w:uiPriority="65" w:unhideWhenUsed="0"/>
+    <w:lsdException w:name="Medium List 2 Accent 3" w:semiHidden="0" w:uiPriority="66" w:unhideWhenUsed="0"/>
+    <w:lsdException w:name="Medium Grid 1 Accent 3" w:semiHidden="0" w:uiPriority="67" w:unhideWhenUsed="0"/>
+    <w:lsdException w:name="Medium Grid 2 Accent 3" w:semiHidden="0" w:uiPriority="68" w:unhideWhenUsed="0"/>
+    <w:lsdException w:name="Medium Grid 3 Accent 3" w:semiHidden="0" w:uiPriority="69" w:unhideWhenUsed="0"/>
+    <w:lsdException w:name="Dark List Accent 3" w:semiHidden="0" w:uiPriority="70" w:unhideWhenUsed="0"/>
+    <w:lsdException w:name="Colorful Shading Accent 3" w:semiHidden="0" w:uiPriority="71" w:unhideWhenUsed="0"/>
+    <w:lsdException w:name="Colorful List Accent 3" w:semiHidden="0" w:uiPriority="72" w:unhideWhenUsed="0"/>
+    <w:lsdException w:name="Colorful Grid Accent 3" w:semiHidden="0" w:uiPriority="73" w:unhideWhenUsed="0"/>
+    <w:lsdException w:name="Light Shading Accent 4" w:semiHidden="0" w:uiPriority="60" w:unhideWhenUsed="0"/>
+    <w:lsdException w:name="Light List Accent 4" w:semiHidden="0" w:uiPriority="61" w:unhideWhenUsed="0"/>
+    <w:lsdException w:name="Light Grid Accent 4" w:semiHidden="0" w:uiPriority="62" w:unhideWhenUsed="0"/>
+    <w:lsdException w:name="Medium Shading 1 Accent 4" w:semiHidden="0" w:uiPriority="63" w:unhideWhenUsed="0"/>
+    <w:lsdException w:name="Medium Shading 2 Accent 4" w:semiHidden="0" w:uiPriority="64" w:unhideWhenUsed="0"/>
+    <w:lsdException w:name="Medium List 1 Accent 4" w:semiHidden="0" w:uiPriority="65" w:unhideWhenUsed="0"/>
+    <w:lsdException w:name="Medium List 2 Accent 4" w:semiHidden="0" w:uiPriority="66" w:unhideWhenUsed="0"/>
+    <w:lsdException w:name="Medium Grid 1 Accent 4" w:semiHidden="0" w:uiPriority="67" w:unhideWhenUsed="0"/>
+    <w:lsdException w:name="Medium Grid 2 Accent 4" w:semiHidden="0" w:uiPriority="68" w:unhideWhenUsed="0"/>
+    <w:lsdException w:name="Medium Grid 3 Accent 4" w:semiHidden="0" w:uiPriority="69" w:unhideWhenUsed="0"/>
+    <w:lsdException w:name="Dark List Accent 4" w:semiHidden="0" w:uiPriority="70" w:unhideWhenUsed="0"/>
+    <w:lsdException w:name="Colorful Shading Accent 4" w:semiHidden="0" w:uiPriority="71" w:unhideWhenUsed="0"/>
+    <w:lsdException w:name="Colorful List Accent 4" w:semiHidden="0" w:uiPriority="72" w:unhideWhenUsed="0"/>
+    <w:lsdException w:name="Colorful Grid Accent 4" w:semiHidden="0" w:uiPriority="73" w:unhideWhenUsed="0"/>
+    <w:lsdException w:name="Light Shading Accent 5" w:semiHidden="0" w:uiPriority="60" w:unhideWhenUsed="0"/>
+    <w:lsdException w:name="Light List Accent 5" w:semiHidden="0" w:uiPriority="61" w:unhideWhenUsed="0"/>
+    <w:lsdException w:name="Light Grid Accent 5" w:semiHidden="0" w:uiPriority="62" w:unhideWhenUsed="0"/>
+    <w:lsdException w:name="Medium Shading 1 Accent 5" w:semiHidden="0" w:uiPriority="63" w:unhideWhenUsed="0"/>
+    <w:lsdException w:name="Medium Shading 2 Accent 5" w:semiHidden="0" w:uiPriority="64" w:unhideWhenUsed="0"/>
+    <w:lsdException w:name="Medium List 1 Accent 5" w:semiHidden="0" w:uiPriority="65" w:unhideWhenUsed="0"/>
+    <w:lsdException w:name="Medium List 2 Accent 5" w:semiHidden="0" w:uiPriority="66" w:unhideWhenUsed="0"/>
+    <w:lsdException w:name="Medium Grid 1 Accent 5" w:semiHidden="0" w:uiPriority="67" w:unhideWhenUsed="0"/>
+    <w:lsdException w:name="Medium Grid 2 Accent 5" w:semiHidden="0" w:uiPriority="68" w:unhideWhenUsed="0"/>
+    <w:lsdException w:name="Medium Grid 3 Accent 5" w:semiHidden="0" w:uiPriority="69" w:unhideWhenUsed="0"/>
+    <w:lsdException w:name="Dark List Accent 5" w:semiHidden="0" w:uiPriority="70" w:unhideWhenUsed="0"/>
+    <w:lsdException w:name="Colorful Shading Accent 5" w:semiHidden="0" w:uiPriority="71" w:unhideWhenUsed="0"/>
+    <w:lsdException w:name="Colorful List Accent 5" w:semiHidden="0" w:uiPriority="72" w:unhideWhenUsed="0"/>
+    <w:lsdException w:name="Colorful Grid Accent 5" w:semiHidden="0" w:uiPriority="73" w:unhideWhenUsed="0"/>
+    <w:lsdException w:name="Light Shading Accent 6" w:semiHidden="0" w:uiPriority="60" w:unhideWhenUsed="0"/>
+    <w:lsdException w:name="Light List Accent 6" w:semiHidden="0" w:uiPriority="61" w:unhideWhenUsed="0"/>
+    <w:lsdException w:name="Light Grid Accent 6" w:semiHidden="0" w:uiPriority="62" w:unhideWhenUsed="0"/>
+    <w:lsdException w:name="Medium Shading 1 Accent 6" w:semiHidden="0" w:uiPriority="63" w:unhideWhenUsed="0"/>
+    <w:lsdException w:name="Medium Shading 2 Accent 6" w:semiHidden="0" w:uiPriority="64" w:unhideWhenUsed="0"/>
+    <w:lsdException w:name="Medium List 1 Accent 6" w:semiHidden="0" w:uiPriority="65" w:unhideWhenUsed="0"/>
+    <w:lsdException w:name="Medium List 2 Accent 6" w:semiHidden="0" w:uiPriority="66" w:unhideWhenUsed="0"/>
+    <w:lsdException w:name="Medium Grid 1 Accent 6" w:semiHidden="0" w:uiPriority="67" w:unhideWhenUsed="0"/>
+    <w:lsdException w:name="Medium Grid 2 Accent 6" w:semiHidden="0" w:uiPriority="68" w:unhideWhenUsed="0"/>
+    <w:lsdException w:name="Medium Grid 3 Accent 6" w:semiHidden="0" w:uiPriority="69" w:unhideWhenUsed="0"/>
+    <w:lsdException w:name="Dark List Accent 6" w:semiHidden="0" w:uiPriority="70" w:unhideWhenUsed="0"/>
+    <w:lsdException w:name="Colorful Shading Accent 6" w:semiHidden="0" w:uiPriority="71" w:unhideWhenUsed="0"/>
+    <w:lsdException w:name="Colorful List Accent 6" w:semiHidden="0" w:uiPriority="72" w:unhideWhenUsed="0"/>
+    <w:lsdException w:name="Colorful Grid Accent 6" w:semiHidden="0" w:uiPriority="73" w:unhideWhenUsed="0"/>
+    <w:lsdException w:name="Subtle Emphasis" w:semiHidden="0" w:uiPriority="19" w:unhideWhenUsed="0" w:qFormat="1"/>
+    <w:lsdException w:name="Intense Emphasis" w:semiHidden="0" w:uiPriority="21" w:unhideWhenUsed="0" w:qFormat="1"/>
+    <w:lsdException w:name="Subtle Reference" w:semiHidden="0" w:uiPriority="31" w:unhideWhenUsed="0" w:qFormat="1"/>
+    <w:lsdException w:name="Intense Reference" w:semiHidden="0" w:uiPriority="32" w:unhideWhenUsed="0" w:qFormat="1"/>
+    <w:lsdException w:name="Book Title" w:semiHidden="0" w:uiPriority="33" w:unhideWhenUsed="0" w:qFormat="1"/>
+    <w:lsdException w:name="Bibliography" w:uiPriority="37"/>
+    <w:lsdException w:name="TOC Heading" w:uiPriority="39" w:qFormat="1"/>
+  </w:latentStyles>
+  <w:style w:type="paragraph" w:default="1" w:styleId="Normal">
+    <w:name w:val="Normal"/>
+    <w:qFormat/>
+    <w:rsid w:val="003D6F7E"/>
+  </w:style>
+  <w:style w:type="paragraph" w:styleId="Ttulo1">
+    <w:name w:val="heading 1"/>
+    <w:basedOn w:val="Normal"/>
+    <w:next w:val="Normal"/>
+    <w:link w:val="Ttulo1Char"/>
+    <w:qFormat/>
+    <w:rsid w:val="008843C9"/>
+    <w:pPr>
+      <w:keepNext/>
+      <w:keepLines/>
+      <w:spacing w:before="120"/>
+      <w:outlineLvl w:val="0"/>
+    </w:pPr>
+    <w:rPr>
+      <w:rFonts w:asciiTheme="majorHAnsi" w:eastAsiaTheme="majorEastAsia" w:hAnsiTheme="majorHAnsi" w:cstheme="majorBidi"/>
+      <w:b/>
+      <w:bCs/>
+      <w:color w:val="365F91" w:themeColor="accent1" w:themeShade="BF"/>
+      <w:sz w:val="28"/>
+      <w:szCs w:val="28"/>
+    </w:rPr>
+  </w:style>
+  <w:style w:type="paragraph" w:styleId="Ttulo3">
+    <w:name w:val="heading 3"/>
+    <w:basedOn w:val="Normal"/>
+    <w:next w:val="Normal"/>
+    <w:link w:val="Ttulo3Char"/>
+    <w:uiPriority w:val="9"/>
+    <w:unhideWhenUsed/>
+    <w:qFormat/>
+    <w:rsid w:val="004B60F1"/>
+    <w:pPr>
+      <w:keepNext/>
+      <w:keepLines/>
+      <w:spacing w:before="120"/>
+      <w:outlineLvl w:val="2"/>
+    </w:pPr>
+    <w:rPr>
+      <w:rFonts w:asciiTheme="majorHAnsi" w:eastAsiaTheme="majorEastAsia" w:hAnsiTheme="majorHAnsi" w:cstheme="majorBidi"/>
+      <w:b/>
+      <w:bCs/>
+      <w:color w:val="365F91" w:themeColor="accent1" w:themeShade="BF"/>
+      <w:sz w:val="28"/>
+    </w:rPr>
+  </w:style>
+  <w:style w:type="character" w:default="1" w:styleId="Fontepargpadro">
+    <w:name w:val="Default Paragraph Font"/>
+    <w:uiPriority w:val="1"/>
+    <w:semiHidden/>
+    <w:unhideWhenUsed/>
+  </w:style>
+  <w:style w:type="table" w:default="1" w:styleId="Tabelanormal">
+    <w:name w:val="Normal Table"/>
+    <w:uiPriority w:val="99"/>
+    <w:semiHidden/>
+    <w:unhideWhenUsed/>
+    <w:tblPr>
+      <w:tblInd w:w="0" w:type="dxa"/>
+      <w:tblCellMar>
+        <w:top w:w="0" w:type="dxa"/>
+        <w:left w:w="108" w:type="dxa"/>
+        <w:bottom w:w="0" w:type="dxa"/>
+        <w:right w:w="108" w:type="dxa"/>
+      </w:tblCellMar>
+    </w:tblPr>
+  </w:style>
+  <w:style w:type="numbering" w:default="1" w:styleId="Semlista">
+    <w:name w:val="No List"/>
+    <w:uiPriority w:val="99"/>
+    <w:semiHidden/>
+    <w:unhideWhenUsed/>
+  </w:style>
+  <w:style w:type="character" w:customStyle="1" w:styleId="CabealhoChar">
+    <w:name w:val="Cabeçalho Char"/>
+    <w:basedOn w:val="Fontepargpadro"/>
+    <w:link w:val="Cabealho"/>
+    <w:uiPriority w:val="99"/>
+    <w:qFormat/>
+    <w:rsid w:val="005E1593"/>
+  </w:style>
+  <w:style w:type="character" w:customStyle="1" w:styleId="RodapChar">
+    <w:name w:val="Rodapé Char"/>
+    <w:basedOn w:val="Fontepargpadro"/>
+    <w:link w:val="Rodap"/>
+    <w:uiPriority w:val="99"/>
+    <w:qFormat/>
+    <w:rsid w:val="005E1593"/>
+  </w:style>
+  <w:style w:type="character" w:customStyle="1" w:styleId="TextodebaloChar">
+    <w:name w:val="Texto de balão Char"/>
+    <w:basedOn w:val="Fontepargpadro"/>
+    <w:link w:val="Textodebalo"/>
+    <w:uiPriority w:val="99"/>
+    <w:semiHidden/>
+    <w:qFormat/>
+    <w:rsid w:val="005E1593"/>
+    <w:rPr>
+      <w:rFonts w:ascii="Tahoma" w:hAnsi="Tahoma" w:cs="Tahoma"/>
+      <w:sz w:val="16"/>
+      <w:szCs w:val="16"/>
+    </w:rPr>
+  </w:style>
+  <w:style w:type="character" w:customStyle="1" w:styleId="Ttulo1Char">
+    <w:name w:val="Título 1 Char"/>
+    <w:basedOn w:val="Fontepargpadro"/>
+    <w:link w:val="Ttulo1"/>
+    <w:uiPriority w:val="9"/>
+    <w:qFormat/>
+    <w:rsid w:val="008843C9"/>
+    <w:rPr>
+      <w:rFonts w:asciiTheme="majorHAnsi" w:eastAsiaTheme="majorEastAsia" w:hAnsiTheme="majorHAnsi" w:cstheme="majorBidi"/>
+      <w:b/>
+      <w:bCs/>
+      <w:color w:val="365F91" w:themeColor="accent1" w:themeShade="BF"/>
+      <w:sz w:val="28"/>
+      <w:szCs w:val="28"/>
+    </w:rPr>
+  </w:style>
+  <w:style w:type="character" w:customStyle="1" w:styleId="Ttulo3Char">
+    <w:name w:val="Título 3 Char"/>
+    <w:basedOn w:val="Fontepargpadro"/>
+    <w:link w:val="Ttulo3"/>
+    <w:uiPriority w:val="9"/>
+    <w:qFormat/>
+    <w:rsid w:val="004B60F1"/>
+    <w:rPr>
+      <w:rFonts w:asciiTheme="majorHAnsi" w:eastAsiaTheme="majorEastAsia" w:hAnsiTheme="majorHAnsi" w:cstheme="majorBidi"/>
+      <w:b/>
+      <w:bCs/>
+      <w:color w:val="365F91" w:themeColor="accent1" w:themeShade="BF"/>
+      <w:sz w:val="28"/>
+    </w:rPr>
+  </w:style>
+  <w:style w:type="character" w:customStyle="1" w:styleId="LinkdaInternet">
+    <w:name w:val="Link da Internet"/>
+    <w:basedOn w:val="Fontepargpadro"/>
+    <w:uiPriority w:val="99"/>
+    <w:semiHidden/>
+    <w:unhideWhenUsed/>
+    <w:rsid w:val="00E94091"/>
+    <w:rPr>
+      <w:color w:val="0000FF"/>
+      <w:u w:val="single"/>
+    </w:rPr>
+  </w:style>
+  <w:style w:type="character" w:styleId="TextodoEspaoReservado">
+    <w:name w:val="Placeholder Text"/>
+    <w:basedOn w:val="Fontepargpadro"/>
+    <w:uiPriority w:val="99"/>
+    <w:semiHidden/>
+    <w:qFormat/>
+    <w:rsid w:val="00E73A6F"/>
+    <w:rPr>
+      <w:color w:val="808080"/>
+    </w:rPr>
+  </w:style>
+  <w:style w:type="character" w:customStyle="1" w:styleId="CommentsChar">
+    <w:name w:val="Comments Char"/>
+    <w:basedOn w:val="Fontepargpadro"/>
+    <w:link w:val="Comments"/>
+    <w:qFormat/>
+    <w:rsid w:val="00545EB8"/>
+    <w:rPr>
+      <w:rFonts w:eastAsia="Times" w:cs="Times New Roman"/>
+      <w:sz w:val="16"/>
+      <w:szCs w:val="20"/>
+      <w:lang w:eastAsia="pt-BR"/>
+    </w:rPr>
+  </w:style>
+  <w:style w:type="character" w:customStyle="1" w:styleId="VersesChar">
+    <w:name w:val="Versões Char"/>
+    <w:basedOn w:val="Fontepargpadro"/>
+    <w:link w:val="Verses"/>
+    <w:qFormat/>
+    <w:rsid w:val="00D966AE"/>
+    <w:rPr>
+      <w:rFonts w:ascii="Calibri" w:hAnsi="Calibri"/>
+    </w:rPr>
+  </w:style>
+  <w:style w:type="paragraph" w:styleId="Ttulo">
+    <w:name w:val="Title"/>
+    <w:basedOn w:val="Normal"/>
+    <w:next w:val="Corpodetexto"/>
+    <w:qFormat/>
+    <w:pPr>
+      <w:keepNext/>
+      <w:spacing w:before="240" w:after="120"/>
+    </w:pPr>
+    <w:rPr>
+      <w:rFonts w:ascii="Liberation Sans" w:eastAsia="Noto Sans CJK SC Regular" w:hAnsi="Liberation Sans" w:cs="FreeSans"/>
+      <w:sz w:val="28"/>
+      <w:szCs w:val="28"/>
+    </w:rPr>
+  </w:style>
+  <w:style w:type="paragraph" w:styleId="Corpodetexto">
+    <w:name w:val="Body Text"/>
+    <w:basedOn w:val="Normal"/>
+    <w:pPr>
+      <w:spacing w:after="140" w:line="288" w:lineRule="auto"/>
+    </w:pPr>
+  </w:style>
+  <w:style w:type="paragraph" w:styleId="Lista">
+    <w:name w:val="List"/>
+    <w:basedOn w:val="Corpodetexto"/>
+    <w:rPr>
+      <w:rFonts w:cs="FreeSans"/>
+    </w:rPr>
+  </w:style>
+  <w:style w:type="paragraph" w:styleId="Legenda">
+    <w:name w:val="caption"/>
+    <w:basedOn w:val="Normal"/>
+    <w:qFormat/>
+    <w:pPr>
+      <w:suppressLineNumbers/>
+      <w:spacing w:before="120" w:after="120"/>
+    </w:pPr>
+    <w:rPr>
+      <w:rFonts w:cs="FreeSans"/>
+      <w:i/>
+      <w:iCs/>
+      <w:sz w:val="24"/>
+      <w:szCs w:val="24"/>
+    </w:rPr>
+  </w:style>
+  <w:style w:type="paragraph" w:customStyle="1" w:styleId="ndice">
+    <w:name w:val="Índice"/>
+    <w:basedOn w:val="Normal"/>
+    <w:qFormat/>
+    <w:pPr>
+      <w:suppressLineNumbers/>
+    </w:pPr>
+    <w:rPr>
+      <w:rFonts w:cs="FreeSans"/>
+    </w:rPr>
+  </w:style>
+  <w:style w:type="paragraph" w:styleId="Cabealho">
+    <w:name w:val="header"/>
+    <w:basedOn w:val="Normal"/>
+    <w:link w:val="CabealhoChar"/>
+    <w:unhideWhenUsed/>
+    <w:rsid w:val="005E1593"/>
+    <w:pPr>
+      <w:tabs>
+        <w:tab w:val="center" w:pos="4252"/>
+        <w:tab w:val="right" w:pos="8504"/>
+      </w:tabs>
+    </w:pPr>
+  </w:style>
+  <w:style w:type="paragraph" w:styleId="Rodap">
+    <w:name w:val="footer"/>
+    <w:basedOn w:val="Normal"/>
+    <w:link w:val="RodapChar"/>
+    <w:unhideWhenUsed/>
+    <w:rsid w:val="005E1593"/>
+    <w:pPr>
+      <w:tabs>
+        <w:tab w:val="center" w:pos="4252"/>
+        <w:tab w:val="right" w:pos="8504"/>
+      </w:tabs>
+    </w:pPr>
+  </w:style>
+  <w:style w:type="paragraph" w:customStyle="1" w:styleId="Descrio">
+    <w:name w:val="Descrição"/>
+    <w:basedOn w:val="Cabealho"/>
+    <w:qFormat/>
+    <w:rsid w:val="005E1593"/>
+    <w:pPr>
+      <w:tabs>
+        <w:tab w:val="center" w:pos="4320"/>
+        <w:tab w:val="right" w:pos="8640"/>
+      </w:tabs>
+    </w:pPr>
+    <w:rPr>
+      <w:rFonts w:eastAsia="Times" w:cs="Times New Roman"/>
+      <w:sz w:val="16"/>
+      <w:szCs w:val="20"/>
+      <w:lang w:val="en-US" w:eastAsia="pt-BR"/>
+    </w:rPr>
+  </w:style>
+  <w:style w:type="paragraph" w:styleId="Textodebalo">
+    <w:name w:val="Balloon Text"/>
+    <w:basedOn w:val="Normal"/>
+    <w:link w:val="TextodebaloChar"/>
+    <w:uiPriority w:val="99"/>
+    <w:semiHidden/>
+    <w:unhideWhenUsed/>
+    <w:qFormat/>
+    <w:rsid w:val="005E1593"/>
+    <w:rPr>
+      <w:rFonts w:ascii="Tahoma" w:hAnsi="Tahoma" w:cs="Tahoma"/>
+      <w:sz w:val="16"/>
+      <w:szCs w:val="16"/>
+    </w:rPr>
+  </w:style>
+  <w:style w:type="paragraph" w:customStyle="1" w:styleId="Tabela">
+    <w:name w:val="Tabela"/>
+    <w:basedOn w:val="Normal"/>
+    <w:qFormat/>
+    <w:rsid w:val="008843C9"/>
+    <w:rPr>
+      <w:rFonts w:eastAsia="Times" w:cs="Times New Roman"/>
+      <w:szCs w:val="16"/>
+      <w:lang w:eastAsia="pt-BR"/>
+    </w:rPr>
+  </w:style>
+  <w:style w:type="paragraph" w:customStyle="1" w:styleId="Comments">
+    <w:name w:val="Comments"/>
+    <w:basedOn w:val="Descrio"/>
+    <w:link w:val="CommentsChar"/>
+    <w:autoRedefine/>
+    <w:qFormat/>
+    <w:rsid w:val="00545EB8"/>
+    <w:pPr>
+      <w:spacing w:line="360" w:lineRule="auto"/>
+      <w:ind w:firstLine="851"/>
+      <w:jc w:val="both"/>
+    </w:pPr>
+    <w:rPr>
+      <w:lang w:val="pt-BR"/>
+    </w:rPr>
+  </w:style>
+  <w:style w:type="paragraph" w:customStyle="1" w:styleId="Verses">
+    <w:name w:val="Versões"/>
+    <w:link w:val="VersesChar"/>
+    <w:qFormat/>
+    <w:rsid w:val="00D966AE"/>
+    <w:pPr>
+      <w:jc w:val="center"/>
+    </w:pPr>
+  </w:style>
+  <w:style w:type="paragraph" w:customStyle="1" w:styleId="Aprovaes">
+    <w:name w:val="Aprovações"/>
+    <w:qFormat/>
+    <w:rsid w:val="00D966AE"/>
+    <w:pPr>
+      <w:jc w:val="center"/>
+    </w:pPr>
+    <w:rPr>
+      <w:b/>
+    </w:rPr>
+  </w:style>
+  <w:style w:type="table" w:styleId="Tabelacomgrade">
+    <w:name w:val="Table Grid"/>
+    <w:basedOn w:val="Tabelanormal"/>
+    <w:rsid w:val="005E1593"/>
+    <w:pPr>
+      <w:spacing w:after="240"/>
+      <w:jc w:val="both"/>
+    </w:pPr>
+    <w:rPr>
+      <w:sz w:val="20"/>
+      <w:szCs w:val="20"/>
+      <w:lang w:eastAsia="pt-BR"/>
+    </w:rPr>
+    <w:tblPr>
+      <w:tblInd w:w="0" w:type="dxa"/>
+      <w:tblBorders>
+        <w:top w:val="single" w:sz="4" w:space="0" w:color="auto"/>
+        <w:left w:val="single" w:sz="4" w:space="0" w:color="auto"/>
+        <w:bottom w:val="single" w:sz="4" w:space="0" w:color="auto"/>
+        <w:right w:val="single" w:sz="4" w:space="0" w:color="auto"/>
+        <w:insideH w:val="single" w:sz="4" w:space="0" w:color="auto"/>
+        <w:insideV w:val="single" w:sz="4" w:space="0" w:color="auto"/>
+      </w:tblBorders>
+      <w:tblCellMar>
+        <w:top w:w="0" w:type="dxa"/>
+        <w:left w:w="108" w:type="dxa"/>
+        <w:bottom w:w="0" w:type="dxa"/>
+        <w:right w:w="108" w:type="dxa"/>
+      </w:tblCellMar>
     </w:tblPr>
   </w:style>
   <w:style w:type="character" w:styleId="Forte">

</xml_diff>